<commit_message>
sequeuence diagrams and slides
</commit_message>
<xml_diff>
--- a/Final Report/finalcp.docx
+++ b/Final Report/finalcp.docx
@@ -383,6 +383,7 @@
           <w:id w:val="99849028"/>
           <w:citation/>
         </w:sdtPr>
+        <w:sdtEndPr/>
         <w:sdtContent>
           <w:r>
             <w:rPr>
@@ -1715,8 +1716,6 @@
         </w:rPr>
         <w:t xml:space="preserve">                   Disadvantages of feasibility study:</w:t>
       </w:r>
-      <w:bookmarkStart w:id="2" w:name="_GoBack"/>
-      <w:bookmarkEnd w:id="2"/>
     </w:p>
     <w:p>
       <w:pPr>
@@ -1864,6 +1863,7 @@
           <w:id w:val="634372302"/>
           <w:citation/>
         </w:sdtPr>
+        <w:sdtEndPr/>
         <w:sdtContent>
           <w:r>
             <w:rPr>
@@ -1929,7 +1929,7 @@
                     <pic:cNvPicPr/>
                   </pic:nvPicPr>
                   <pic:blipFill>
-                    <a:blip r:embed="rId6"/>
+                    <a:blip r:embed="rId8"/>
                     <a:stretch>
                       <a:fillRect/>
                     </a:stretch>
@@ -1961,14 +1961,27 @@
       <w:r>
         <w:t xml:space="preserve">                                                                                    Figure </w:t>
       </w:r>
-      <w:fldSimple w:instr=" SEQ Figure \* ARABIC ">
-        <w:r>
-          <w:rPr>
-            <w:noProof/>
-          </w:rPr>
-          <w:t>1</w:t>
-        </w:r>
-      </w:fldSimple>
+      <w:r>
+        <w:fldChar w:fldCharType="begin"/>
+      </w:r>
+      <w:r>
+        <w:instrText xml:space="preserve"> SEQ Figure \* ARABIC </w:instrText>
+      </w:r>
+      <w:r>
+        <w:fldChar w:fldCharType="separate"/>
+      </w:r>
+      <w:r>
+        <w:rPr>
+          <w:noProof/>
+        </w:rPr>
+        <w:t>1</w:t>
+      </w:r>
+      <w:r>
+        <w:rPr>
+          <w:noProof/>
+        </w:rPr>
+        <w:fldChar w:fldCharType="end"/>
+      </w:r>
       <w:r>
         <w:t>:Use-case Diagram for Online Movies Booking</w:t>
       </w:r>
@@ -2205,6 +2218,7 @@
           <w:id w:val="553580146"/>
           <w:citation/>
         </w:sdtPr>
+        <w:sdtEndPr/>
         <w:sdtContent>
           <w:r>
             <w:rPr>
@@ -2284,7 +2298,7 @@
                     <pic:cNvPicPr/>
                   </pic:nvPicPr>
                   <pic:blipFill>
-                    <a:blip r:embed="rId7"/>
+                    <a:blip r:embed="rId9"/>
                     <a:stretch>
                       <a:fillRect/>
                     </a:stretch>
@@ -2312,14 +2326,27 @@
       <w:r>
         <w:t xml:space="preserve">                                                                                 Figure </w:t>
       </w:r>
-      <w:fldSimple w:instr=" SEQ Figure \* ARABIC ">
-        <w:r>
-          <w:rPr>
-            <w:noProof/>
-          </w:rPr>
-          <w:t>2</w:t>
-        </w:r>
-      </w:fldSimple>
+      <w:r>
+        <w:fldChar w:fldCharType="begin"/>
+      </w:r>
+      <w:r>
+        <w:instrText xml:space="preserve"> SEQ Figure \* ARABIC </w:instrText>
+      </w:r>
+      <w:r>
+        <w:fldChar w:fldCharType="separate"/>
+      </w:r>
+      <w:r>
+        <w:rPr>
+          <w:noProof/>
+        </w:rPr>
+        <w:t>2</w:t>
+      </w:r>
+      <w:r>
+        <w:rPr>
+          <w:noProof/>
+        </w:rPr>
+        <w:fldChar w:fldCharType="end"/>
+      </w:r>
       <w:r>
         <w:t>: Initial Class Diagram</w:t>
       </w:r>
@@ -2489,6 +2516,7 @@
           <w:id w:val="-755285901"/>
           <w:citation/>
         </w:sdtPr>
+        <w:sdtEndPr/>
         <w:sdtContent>
           <w:r>
             <w:rPr>
@@ -2569,7 +2597,7 @@
                     <pic:cNvPicPr/>
                   </pic:nvPicPr>
                   <pic:blipFill>
-                    <a:blip r:embed="rId8"/>
+                    <a:blip r:embed="rId10"/>
                     <a:stretch>
                       <a:fillRect/>
                     </a:stretch>
@@ -2597,14 +2625,27 @@
       <w:r>
         <w:t xml:space="preserve">                                                                             Figure </w:t>
       </w:r>
-      <w:fldSimple w:instr=" SEQ Figure \* ARABIC ">
-        <w:r>
-          <w:rPr>
-            <w:noProof/>
-          </w:rPr>
-          <w:t>3</w:t>
-        </w:r>
-      </w:fldSimple>
+      <w:r>
+        <w:fldChar w:fldCharType="begin"/>
+      </w:r>
+      <w:r>
+        <w:instrText xml:space="preserve"> SEQ Figure \* ARABIC </w:instrText>
+      </w:r>
+      <w:r>
+        <w:fldChar w:fldCharType="separate"/>
+      </w:r>
+      <w:r>
+        <w:rPr>
+          <w:noProof/>
+        </w:rPr>
+        <w:t>3</w:t>
+      </w:r>
+      <w:r>
+        <w:rPr>
+          <w:noProof/>
+        </w:rPr>
+        <w:fldChar w:fldCharType="end"/>
+      </w:r>
       <w:r>
         <w:t>: Final Class Diagram</w:t>
       </w:r>
@@ -2814,7 +2855,7 @@
                     <pic:cNvPicPr/>
                   </pic:nvPicPr>
                   <pic:blipFill>
-                    <a:blip r:embed="rId9"/>
+                    <a:blip r:embed="rId11"/>
                     <a:stretch>
                       <a:fillRect/>
                     </a:stretch>
@@ -2842,16 +2883,185 @@
       <w:r>
         <w:t xml:space="preserve">                                                                   Figure </w:t>
       </w:r>
+      <w:r>
+        <w:fldChar w:fldCharType="begin"/>
+      </w:r>
+      <w:r>
+        <w:instrText xml:space="preserve"> SEQ Figure \* ARABIC </w:instrText>
+      </w:r>
+      <w:r>
+        <w:fldChar w:fldCharType="separate"/>
+      </w:r>
+      <w:r>
+        <w:rPr>
+          <w:noProof/>
+        </w:rPr>
+        <w:t>4</w:t>
+      </w:r>
+      <w:r>
+        <w:rPr>
+          <w:noProof/>
+        </w:rPr>
+        <w:fldChar w:fldCharType="end"/>
+      </w:r>
+      <w:r>
+        <w:t>: Activity Diagram for movies Booking</w:t>
+      </w:r>
+    </w:p>
+    <w:p/>
+    <w:p>
+      <w:pPr>
+        <w:rPr>
+          <w:b/>
+          <w:sz w:val="32"/>
+          <w:szCs w:val="32"/>
+        </w:rPr>
+      </w:pPr>
+      <w:r>
+        <w:rPr>
+          <w:b/>
+          <w:sz w:val="32"/>
+          <w:szCs w:val="32"/>
+        </w:rPr>
+        <w:t>Justification</w:t>
+      </w:r>
+    </w:p>
+    <w:p>
+      <w:pPr>
+        <w:rPr>
+          <w:sz w:val="28"/>
+          <w:szCs w:val="28"/>
+        </w:rPr>
+      </w:pPr>
+      <w:r>
+        <w:rPr>
+          <w:b/>
+          <w:sz w:val="32"/>
+          <w:szCs w:val="32"/>
+        </w:rPr>
+        <w:t xml:space="preserve">                </w:t>
+      </w:r>
+      <w:r>
+        <w:rPr>
+          <w:sz w:val="28"/>
+          <w:szCs w:val="28"/>
+        </w:rPr>
+        <w:t xml:space="preserve">The above activity diagram is for booking movies for user. At first user can register and after that login in user class. If user is valid system will redirect to movies class display with movies name where user can select movies or if user is invalid system will redirect to register form.  After selecting movies, now user will select show time in show class after that again select screen and seat in screen class. If seat is unavailable then system will redirect to movies list again or if seat is available two operation is </w:t>
+      </w:r>
+      <w:r>
+        <w:rPr>
+          <w:sz w:val="28"/>
+          <w:szCs w:val="28"/>
+        </w:rPr>
+        <w:t>perform</w:t>
+      </w:r>
+      <w:r>
+        <w:rPr>
+          <w:sz w:val="28"/>
+          <w:szCs w:val="28"/>
+        </w:rPr>
+        <w:t xml:space="preserve">ed </w:t>
+      </w:r>
+      <w:r>
+        <w:rPr>
+          <w:sz w:val="28"/>
+          <w:szCs w:val="28"/>
+        </w:rPr>
+        <w:t>simultaneously</w:t>
+      </w:r>
+      <w:r>
+        <w:rPr>
+          <w:sz w:val="28"/>
+          <w:szCs w:val="28"/>
+        </w:rPr>
+        <w:t xml:space="preserve"> one is book movies and another one is </w:t>
+      </w:r>
+      <w:r>
+        <w:rPr>
+          <w:sz w:val="28"/>
+          <w:szCs w:val="28"/>
+        </w:rPr>
+        <w:t>reducing</w:t>
+      </w:r>
+      <w:r>
+        <w:rPr>
+          <w:sz w:val="28"/>
+          <w:szCs w:val="28"/>
+        </w:rPr>
+        <w:t xml:space="preserve"> no of seats from particular screen. </w:t>
+      </w:r>
+    </w:p>
+    <w:p>
+      <w:pPr>
+        <w:rPr>
+          <w:b/>
+          <w:sz w:val="32"/>
+          <w:szCs w:val="32"/>
+        </w:rPr>
+      </w:pPr>
+    </w:p>
+    <w:p>
+      <w:pPr>
+        <w:keepNext/>
+      </w:pPr>
+      <w:r>
+        <w:rPr>
+          <w:noProof/>
+        </w:rPr>
+        <w:drawing>
+          <wp:inline distT="0" distB="0" distL="0" distR="0" wp14:anchorId="2A7223E0" wp14:editId="2FFE2A37">
+            <wp:extent cx="5943600" cy="4989195"/>
+            <wp:effectExtent l="0" t="0" r="0" b="1905"/>
+            <wp:docPr id="13" name="Picture 13"/>
+            <wp:cNvGraphicFramePr>
+              <a:graphicFrameLocks xmlns:a="http://schemas.openxmlformats.org/drawingml/2006/main" noChangeAspect="1"/>
+            </wp:cNvGraphicFramePr>
+            <a:graphic xmlns:a="http://schemas.openxmlformats.org/drawingml/2006/main">
+              <a:graphicData uri="http://schemas.openxmlformats.org/drawingml/2006/picture">
+                <pic:pic xmlns:pic="http://schemas.openxmlformats.org/drawingml/2006/picture">
+                  <pic:nvPicPr>
+                    <pic:cNvPr id="1" name=""/>
+                    <pic:cNvPicPr/>
+                  </pic:nvPicPr>
+                  <pic:blipFill>
+                    <a:blip r:embed="rId12"/>
+                    <a:stretch>
+                      <a:fillRect/>
+                    </a:stretch>
+                  </pic:blipFill>
+                  <pic:spPr>
+                    <a:xfrm>
+                      <a:off x="0" y="0"/>
+                      <a:ext cx="5943600" cy="4989195"/>
+                    </a:xfrm>
+                    <a:prstGeom prst="rect">
+                      <a:avLst/>
+                    </a:prstGeom>
+                  </pic:spPr>
+                </pic:pic>
+              </a:graphicData>
+            </a:graphic>
+          </wp:inline>
+        </w:drawing>
+      </w:r>
+    </w:p>
+    <w:p>
+      <w:pPr>
+        <w:pStyle w:val="Caption"/>
+      </w:pPr>
+      <w:r>
+        <w:t xml:space="preserve">                         Figure </w:t>
+      </w:r>
       <w:fldSimple w:instr=" SEQ Figure \* ARABIC ">
         <w:r>
           <w:rPr>
             <w:noProof/>
           </w:rPr>
-          <w:t>4</w:t>
+          <w:t>5</w:t>
         </w:r>
       </w:fldSimple>
       <w:r>
-        <w:t>: Activity Diagram for movies Booking</w:t>
+        <w:t>: Activity diagram for search movies</w:t>
       </w:r>
     </w:p>
     <w:p/>
@@ -2859,15 +3069,15 @@
       <w:pPr>
         <w:rPr>
           <w:b/>
-          <w:sz w:val="32"/>
-          <w:szCs w:val="32"/>
-        </w:rPr>
-      </w:pPr>
-      <w:r>
-        <w:rPr>
-          <w:b/>
-          <w:sz w:val="32"/>
-          <w:szCs w:val="32"/>
+          <w:sz w:val="28"/>
+          <w:szCs w:val="28"/>
+        </w:rPr>
+      </w:pPr>
+      <w:r>
+        <w:rPr>
+          <w:b/>
+          <w:sz w:val="28"/>
+          <w:szCs w:val="28"/>
         </w:rPr>
         <w:t>Justification</w:t>
       </w:r>
@@ -2882,67 +3092,310 @@
       <w:r>
         <w:rPr>
           <w:b/>
-          <w:sz w:val="32"/>
-          <w:szCs w:val="32"/>
-        </w:rPr>
-        <w:t xml:space="preserve">                </w:t>
-      </w:r>
-      <w:r>
-        <w:rPr>
-          <w:sz w:val="28"/>
-          <w:szCs w:val="28"/>
-        </w:rPr>
-        <w:t xml:space="preserve">The above activity diagram is for booking movies for user. At first user can register and after that login in user class. If user is valid system will redirect to movies class display with movies name where user can select movies or if user is invalid system will redirect to register form.  After selecting movies, now user will select show time in show class after that again select screen and seat in screen class. If seat is unavailable then system will redirect to movies list again or if seat is available two operation is </w:t>
-      </w:r>
-      <w:r>
-        <w:rPr>
-          <w:sz w:val="28"/>
-          <w:szCs w:val="28"/>
-        </w:rPr>
-        <w:t>perform</w:t>
-      </w:r>
-      <w:r>
-        <w:rPr>
-          <w:sz w:val="28"/>
-          <w:szCs w:val="28"/>
-        </w:rPr>
-        <w:t xml:space="preserve">ed </w:t>
-      </w:r>
-      <w:r>
-        <w:rPr>
-          <w:sz w:val="28"/>
-          <w:szCs w:val="28"/>
-        </w:rPr>
-        <w:t>simultaneously</w:t>
-      </w:r>
-      <w:r>
-        <w:rPr>
-          <w:sz w:val="28"/>
-          <w:szCs w:val="28"/>
-        </w:rPr>
-        <w:t xml:space="preserve"> one is book movies and another one is </w:t>
-      </w:r>
-      <w:r>
-        <w:rPr>
-          <w:sz w:val="28"/>
-          <w:szCs w:val="28"/>
-        </w:rPr>
-        <w:t>reducing</w:t>
-      </w:r>
-      <w:r>
-        <w:rPr>
-          <w:sz w:val="28"/>
-          <w:szCs w:val="28"/>
-        </w:rPr>
-        <w:t xml:space="preserve"> no of seats from particular screen. </w:t>
-      </w:r>
-    </w:p>
-    <w:p>
-      <w:pPr>
-        <w:rPr>
-          <w:b/>
-          <w:sz w:val="32"/>
-          <w:szCs w:val="32"/>
+          <w:sz w:val="28"/>
+          <w:szCs w:val="28"/>
+        </w:rPr>
+        <w:t xml:space="preserve">                           </w:t>
+      </w:r>
+      <w:r>
+        <w:rPr>
+          <w:sz w:val="28"/>
+          <w:szCs w:val="28"/>
+        </w:rPr>
+        <w:t>Above activity diagram is for searching movie by the users.</w:t>
+      </w:r>
+      <w:r>
+        <w:rPr>
+          <w:sz w:val="28"/>
+          <w:szCs w:val="28"/>
+        </w:rPr>
+        <w:t xml:space="preserve"> At first user can search movies in search after that decision is used where if movies do not find than it redirects search again or if movie found than it redirects to movies details and after that user can select show time. If showtime is available than user select screen and seat. If seat available user can book movie if not user choose next show time.</w:t>
+      </w:r>
+    </w:p>
+    <w:p>
+      <w:pPr>
+        <w:rPr>
+          <w:sz w:val="28"/>
+          <w:szCs w:val="28"/>
+        </w:rPr>
+      </w:pPr>
+    </w:p>
+    <w:p>
+      <w:pPr>
+        <w:keepNext/>
+      </w:pPr>
+      <w:r>
+        <w:rPr>
+          <w:noProof/>
+        </w:rPr>
+        <w:lastRenderedPageBreak/>
+        <w:drawing>
+          <wp:inline distT="0" distB="0" distL="0" distR="0" wp14:anchorId="4C1D2FC6" wp14:editId="3684A525">
+            <wp:extent cx="5943600" cy="4152900"/>
+            <wp:effectExtent l="0" t="0" r="0" b="0"/>
+            <wp:docPr id="14" name="Picture 14"/>
+            <wp:cNvGraphicFramePr>
+              <a:graphicFrameLocks xmlns:a="http://schemas.openxmlformats.org/drawingml/2006/main" noChangeAspect="1"/>
+            </wp:cNvGraphicFramePr>
+            <a:graphic xmlns:a="http://schemas.openxmlformats.org/drawingml/2006/main">
+              <a:graphicData uri="http://schemas.openxmlformats.org/drawingml/2006/picture">
+                <pic:pic xmlns:pic="http://schemas.openxmlformats.org/drawingml/2006/picture">
+                  <pic:nvPicPr>
+                    <pic:cNvPr id="1" name=""/>
+                    <pic:cNvPicPr/>
+                  </pic:nvPicPr>
+                  <pic:blipFill>
+                    <a:blip r:embed="rId13"/>
+                    <a:stretch>
+                      <a:fillRect/>
+                    </a:stretch>
+                  </pic:blipFill>
+                  <pic:spPr>
+                    <a:xfrm>
+                      <a:off x="0" y="0"/>
+                      <a:ext cx="5943600" cy="4152900"/>
+                    </a:xfrm>
+                    <a:prstGeom prst="rect">
+                      <a:avLst/>
+                    </a:prstGeom>
+                  </pic:spPr>
+                </pic:pic>
+              </a:graphicData>
+            </a:graphic>
+          </wp:inline>
+        </w:drawing>
+      </w:r>
+    </w:p>
+    <w:p>
+      <w:pPr>
+        <w:pStyle w:val="Caption"/>
+      </w:pPr>
+      <w:r>
+        <w:t xml:space="preserve">                                          Figure </w:t>
+      </w:r>
+      <w:fldSimple w:instr=" SEQ Figure \* ARABIC ">
+        <w:r>
+          <w:rPr>
+            <w:noProof/>
+          </w:rPr>
+          <w:t>6</w:t>
+        </w:r>
+      </w:fldSimple>
+      <w:r>
+        <w:t>: activity diagram for admin</w:t>
+      </w:r>
+    </w:p>
+    <w:p/>
+    <w:p>
+      <w:pPr>
+        <w:rPr>
+          <w:sz w:val="28"/>
+          <w:szCs w:val="28"/>
+        </w:rPr>
+      </w:pPr>
+      <w:r>
+        <w:rPr>
+          <w:sz w:val="28"/>
+          <w:szCs w:val="28"/>
+        </w:rPr>
+        <w:t xml:space="preserve">                  Above activity diagram illustrated the activity done by the admin. Admin can add edit delete movies, showtime and screen. In the diagram at first admin login to system after that </w:t>
+      </w:r>
+      <w:r>
+        <w:rPr>
+          <w:sz w:val="28"/>
+          <w:szCs w:val="28"/>
+        </w:rPr>
+        <w:t>admin will add movies add showtime and screen view booked movie by user and edit movies.</w:t>
+      </w:r>
+    </w:p>
+    <w:p>
+      <w:pPr>
+        <w:rPr>
+          <w:sz w:val="28"/>
+          <w:szCs w:val="28"/>
+        </w:rPr>
+      </w:pPr>
+    </w:p>
+    <w:p>
+      <w:pPr>
+        <w:rPr>
+          <w:b/>
+          <w:sz w:val="28"/>
+          <w:szCs w:val="28"/>
+        </w:rPr>
+      </w:pPr>
+      <w:r>
+        <w:rPr>
+          <w:b/>
+          <w:sz w:val="28"/>
+          <w:szCs w:val="28"/>
+        </w:rPr>
+        <w:t>3.3.2 Sequence Diagram</w:t>
+      </w:r>
+    </w:p>
+    <w:p>
+      <w:pPr>
+        <w:keepNext/>
+      </w:pPr>
+      <w:r>
+        <w:rPr>
+          <w:b/>
+          <w:sz w:val="28"/>
+          <w:szCs w:val="28"/>
+        </w:rPr>
+        <w:lastRenderedPageBreak/>
+        <w:t xml:space="preserve">                        </w:t>
+      </w:r>
+      <w:bookmarkStart w:id="2" w:name="_GoBack"/>
+      <w:bookmarkEnd w:id="2"/>
+      <w:r>
+        <w:rPr>
+          <w:noProof/>
+        </w:rPr>
+        <w:drawing>
+          <wp:inline distT="0" distB="0" distL="0" distR="0" wp14:anchorId="063806DC" wp14:editId="0282C3AF">
+            <wp:extent cx="5943600" cy="4716780"/>
+            <wp:effectExtent l="0" t="0" r="0" b="7620"/>
+            <wp:docPr id="15" name="Picture 15"/>
+            <wp:cNvGraphicFramePr>
+              <a:graphicFrameLocks xmlns:a="http://schemas.openxmlformats.org/drawingml/2006/main" noChangeAspect="1"/>
+            </wp:cNvGraphicFramePr>
+            <a:graphic xmlns:a="http://schemas.openxmlformats.org/drawingml/2006/main">
+              <a:graphicData uri="http://schemas.openxmlformats.org/drawingml/2006/picture">
+                <pic:pic xmlns:pic="http://schemas.openxmlformats.org/drawingml/2006/picture">
+                  <pic:nvPicPr>
+                    <pic:cNvPr id="1" name=""/>
+                    <pic:cNvPicPr/>
+                  </pic:nvPicPr>
+                  <pic:blipFill>
+                    <a:blip r:embed="rId14"/>
+                    <a:stretch>
+                      <a:fillRect/>
+                    </a:stretch>
+                  </pic:blipFill>
+                  <pic:spPr>
+                    <a:xfrm>
+                      <a:off x="0" y="0"/>
+                      <a:ext cx="5943600" cy="4716780"/>
+                    </a:xfrm>
+                    <a:prstGeom prst="rect">
+                      <a:avLst/>
+                    </a:prstGeom>
+                  </pic:spPr>
+                </pic:pic>
+              </a:graphicData>
+            </a:graphic>
+          </wp:inline>
+        </w:drawing>
+      </w:r>
+    </w:p>
+    <w:p>
+      <w:pPr>
+        <w:pStyle w:val="Caption"/>
+      </w:pPr>
+      <w:r>
+        <w:t xml:space="preserve">                                      Figure </w:t>
+      </w:r>
+      <w:fldSimple w:instr=" SEQ Figure \* ARABIC ">
+        <w:r>
+          <w:rPr>
+            <w:noProof/>
+          </w:rPr>
+          <w:t>7</w:t>
+        </w:r>
+      </w:fldSimple>
+      <w:r>
+        <w:t>: Sequence Diagram for User activity</w:t>
+      </w:r>
+    </w:p>
+    <w:p/>
+    <w:p>
+      <w:pPr>
+        <w:keepNext/>
+      </w:pPr>
+      <w:r>
+        <w:rPr>
+          <w:noProof/>
+        </w:rPr>
+        <w:lastRenderedPageBreak/>
+        <w:drawing>
+          <wp:inline distT="0" distB="0" distL="0" distR="0" wp14:anchorId="0CFB0A65" wp14:editId="677D534B">
+            <wp:extent cx="5943600" cy="3088005"/>
+            <wp:effectExtent l="0" t="0" r="0" b="0"/>
+            <wp:docPr id="16" name="Picture 16"/>
+            <wp:cNvGraphicFramePr>
+              <a:graphicFrameLocks xmlns:a="http://schemas.openxmlformats.org/drawingml/2006/main" noChangeAspect="1"/>
+            </wp:cNvGraphicFramePr>
+            <a:graphic xmlns:a="http://schemas.openxmlformats.org/drawingml/2006/main">
+              <a:graphicData uri="http://schemas.openxmlformats.org/drawingml/2006/picture">
+                <pic:pic xmlns:pic="http://schemas.openxmlformats.org/drawingml/2006/picture">
+                  <pic:nvPicPr>
+                    <pic:cNvPr id="1" name=""/>
+                    <pic:cNvPicPr/>
+                  </pic:nvPicPr>
+                  <pic:blipFill>
+                    <a:blip r:embed="rId15"/>
+                    <a:stretch>
+                      <a:fillRect/>
+                    </a:stretch>
+                  </pic:blipFill>
+                  <pic:spPr>
+                    <a:xfrm>
+                      <a:off x="0" y="0"/>
+                      <a:ext cx="5943600" cy="3088005"/>
+                    </a:xfrm>
+                    <a:prstGeom prst="rect">
+                      <a:avLst/>
+                    </a:prstGeom>
+                  </pic:spPr>
+                </pic:pic>
+              </a:graphicData>
+            </a:graphic>
+          </wp:inline>
+        </w:drawing>
+      </w:r>
+    </w:p>
+    <w:p>
+      <w:pPr>
+        <w:pStyle w:val="Caption"/>
+      </w:pPr>
+      <w:r>
+        <w:t xml:space="preserve">                                                                                                 Figure </w:t>
+      </w:r>
+      <w:fldSimple w:instr=" SEQ Figure \* ARABIC ">
+        <w:r>
+          <w:rPr>
+            <w:noProof/>
+          </w:rPr>
+          <w:t>8</w:t>
+        </w:r>
+      </w:fldSimple>
+      <w:r>
+        <w:t>:Sequence Diagram for Searching Movies</w:t>
+      </w:r>
+    </w:p>
+    <w:p>
+      <w:pPr>
+        <w:rPr>
+          <w:b/>
+          <w:sz w:val="28"/>
+          <w:szCs w:val="28"/>
+        </w:rPr>
+      </w:pPr>
+      <w:r>
+        <w:rPr>
+          <w:b/>
+          <w:sz w:val="28"/>
+          <w:szCs w:val="28"/>
+        </w:rPr>
+        <w:t xml:space="preserve">            </w:t>
+      </w:r>
+    </w:p>
+    <w:p>
+      <w:pPr>
+        <w:rPr>
+          <w:sz w:val="28"/>
+          <w:szCs w:val="28"/>
         </w:rPr>
       </w:pPr>
     </w:p>
@@ -2994,6 +3447,7 @@
           <w:id w:val="299890037"/>
           <w:citation/>
         </w:sdtPr>
+        <w:sdtEndPr/>
         <w:sdtContent>
           <w:r>
             <w:rPr>
@@ -3098,6 +3552,7 @@
           <w:sz w:val="28"/>
           <w:szCs w:val="28"/>
         </w:rPr>
+        <w:lastRenderedPageBreak/>
         <w:t xml:space="preserve">                                     </w:t>
       </w:r>
       <w:r>
@@ -3109,423 +3564,6 @@
             <wp:extent cx="5943600" cy="2741930"/>
             <wp:effectExtent l="0" t="0" r="0" b="1270"/>
             <wp:docPr id="10" name="Picture 10"/>
-            <wp:cNvGraphicFramePr>
-              <a:graphicFrameLocks xmlns:a="http://schemas.openxmlformats.org/drawingml/2006/main" noChangeAspect="1"/>
-            </wp:cNvGraphicFramePr>
-            <a:graphic xmlns:a="http://schemas.openxmlformats.org/drawingml/2006/main">
-              <a:graphicData uri="http://schemas.openxmlformats.org/drawingml/2006/picture">
-                <pic:pic xmlns:pic="http://schemas.openxmlformats.org/drawingml/2006/picture">
-                  <pic:nvPicPr>
-                    <pic:cNvPr id="1" name=""/>
-                    <pic:cNvPicPr/>
-                  </pic:nvPicPr>
-                  <pic:blipFill>
-                    <a:blip r:embed="rId10"/>
-                    <a:stretch>
-                      <a:fillRect/>
-                    </a:stretch>
-                  </pic:blipFill>
-                  <pic:spPr>
-                    <a:xfrm>
-                      <a:off x="0" y="0"/>
-                      <a:ext cx="5943600" cy="2741930"/>
-                    </a:xfrm>
-                    <a:prstGeom prst="rect">
-                      <a:avLst/>
-                    </a:prstGeom>
-                  </pic:spPr>
-                </pic:pic>
-              </a:graphicData>
-            </a:graphic>
-          </wp:inline>
-        </w:drawing>
-      </w:r>
-    </w:p>
-    <w:p>
-      <w:pPr>
-        <w:pStyle w:val="Caption"/>
-      </w:pPr>
-      <w:r>
-        <w:t xml:space="preserve">                                                                         Figure </w:t>
-      </w:r>
-      <w:fldSimple w:instr=" SEQ Figure \* ARABIC ">
-        <w:r>
-          <w:rPr>
-            <w:noProof/>
-          </w:rPr>
-          <w:t>5</w:t>
-        </w:r>
-      </w:fldSimple>
-      <w:r>
-        <w:t xml:space="preserve">: </w:t>
-      </w:r>
-      <w:r>
-        <w:t>ER</w:t>
-      </w:r>
-      <w:r>
-        <w:t>-Diagram for Online movies Booking System</w:t>
-      </w:r>
-    </w:p>
-    <w:p>
-      <w:pPr>
-        <w:rPr>
-          <w:b/>
-          <w:sz w:val="32"/>
-          <w:szCs w:val="32"/>
-        </w:rPr>
-      </w:pPr>
-      <w:r>
-        <w:rPr>
-          <w:b/>
-          <w:sz w:val="32"/>
-          <w:szCs w:val="32"/>
-        </w:rPr>
-        <w:t>3.2 Meta-Data</w:t>
-      </w:r>
-    </w:p>
-    <w:p>
-      <w:pPr>
-        <w:keepNext/>
-      </w:pPr>
-      <w:r>
-        <w:rPr>
-          <w:b/>
-          <w:sz w:val="32"/>
-          <w:szCs w:val="32"/>
-        </w:rPr>
-        <w:t xml:space="preserve">     </w:t>
-      </w:r>
-      <w:r>
-        <w:rPr>
-          <w:noProof/>
-        </w:rPr>
-        <w:drawing>
-          <wp:inline distT="0" distB="0" distL="0" distR="0" wp14:anchorId="10AFAA85" wp14:editId="70CC30DE">
-            <wp:extent cx="5943600" cy="1474470"/>
-            <wp:effectExtent l="0" t="0" r="0" b="0"/>
-            <wp:docPr id="3" name="Picture 3"/>
-            <wp:cNvGraphicFramePr>
-              <a:graphicFrameLocks xmlns:a="http://schemas.openxmlformats.org/drawingml/2006/main" noChangeAspect="1"/>
-            </wp:cNvGraphicFramePr>
-            <a:graphic xmlns:a="http://schemas.openxmlformats.org/drawingml/2006/main">
-              <a:graphicData uri="http://schemas.openxmlformats.org/drawingml/2006/picture">
-                <pic:pic xmlns:pic="http://schemas.openxmlformats.org/drawingml/2006/picture">
-                  <pic:nvPicPr>
-                    <pic:cNvPr id="1" name=""/>
-                    <pic:cNvPicPr/>
-                  </pic:nvPicPr>
-                  <pic:blipFill>
-                    <a:blip r:embed="rId11"/>
-                    <a:stretch>
-                      <a:fillRect/>
-                    </a:stretch>
-                  </pic:blipFill>
-                  <pic:spPr>
-                    <a:xfrm>
-                      <a:off x="0" y="0"/>
-                      <a:ext cx="5943600" cy="1474470"/>
-                    </a:xfrm>
-                    <a:prstGeom prst="rect">
-                      <a:avLst/>
-                    </a:prstGeom>
-                  </pic:spPr>
-                </pic:pic>
-              </a:graphicData>
-            </a:graphic>
-          </wp:inline>
-        </w:drawing>
-      </w:r>
-    </w:p>
-    <w:p>
-      <w:pPr>
-        <w:pStyle w:val="Caption"/>
-      </w:pPr>
-      <w:r>
-        <w:t xml:space="preserve">                                                                   Figure </w:t>
-      </w:r>
-      <w:fldSimple w:instr=" SEQ Figure \* ARABIC ">
-        <w:r>
-          <w:rPr>
-            <w:noProof/>
-          </w:rPr>
-          <w:t>6</w:t>
-        </w:r>
-      </w:fldSimple>
-      <w:r>
-        <w:t>: metadata of user</w:t>
-      </w:r>
-    </w:p>
-    <w:p>
-      <w:pPr>
-        <w:keepNext/>
-      </w:pPr>
-      <w:r>
-        <w:rPr>
-          <w:noProof/>
-        </w:rPr>
-        <w:lastRenderedPageBreak/>
-        <w:drawing>
-          <wp:inline distT="0" distB="0" distL="0" distR="0" wp14:anchorId="75F625E5" wp14:editId="377FB786">
-            <wp:extent cx="5943600" cy="1229360"/>
-            <wp:effectExtent l="0" t="0" r="0" b="8890"/>
-            <wp:docPr id="5" name="Picture 5"/>
-            <wp:cNvGraphicFramePr>
-              <a:graphicFrameLocks xmlns:a="http://schemas.openxmlformats.org/drawingml/2006/main" noChangeAspect="1"/>
-            </wp:cNvGraphicFramePr>
-            <a:graphic xmlns:a="http://schemas.openxmlformats.org/drawingml/2006/main">
-              <a:graphicData uri="http://schemas.openxmlformats.org/drawingml/2006/picture">
-                <pic:pic xmlns:pic="http://schemas.openxmlformats.org/drawingml/2006/picture">
-                  <pic:nvPicPr>
-                    <pic:cNvPr id="1" name=""/>
-                    <pic:cNvPicPr/>
-                  </pic:nvPicPr>
-                  <pic:blipFill>
-                    <a:blip r:embed="rId12"/>
-                    <a:stretch>
-                      <a:fillRect/>
-                    </a:stretch>
-                  </pic:blipFill>
-                  <pic:spPr>
-                    <a:xfrm>
-                      <a:off x="0" y="0"/>
-                      <a:ext cx="5943600" cy="1229360"/>
-                    </a:xfrm>
-                    <a:prstGeom prst="rect">
-                      <a:avLst/>
-                    </a:prstGeom>
-                  </pic:spPr>
-                </pic:pic>
-              </a:graphicData>
-            </a:graphic>
-          </wp:inline>
-        </w:drawing>
-      </w:r>
-    </w:p>
-    <w:p>
-      <w:pPr>
-        <w:pStyle w:val="Caption"/>
-      </w:pPr>
-      <w:r>
-        <w:t xml:space="preserve">                                                   Figure </w:t>
-      </w:r>
-      <w:fldSimple w:instr=" SEQ Figure \* ARABIC ">
-        <w:r>
-          <w:rPr>
-            <w:noProof/>
-          </w:rPr>
-          <w:t>7</w:t>
-        </w:r>
-      </w:fldSimple>
-      <w:r>
-        <w:t>: metadata for ticket</w:t>
-      </w:r>
-    </w:p>
-    <w:p/>
-    <w:p>
-      <w:pPr>
-        <w:keepNext/>
-      </w:pPr>
-      <w:r>
-        <w:rPr>
-          <w:noProof/>
-        </w:rPr>
-        <w:drawing>
-          <wp:inline distT="0" distB="0" distL="0" distR="0" wp14:anchorId="2BB9AF0B" wp14:editId="0D7CFE9C">
-            <wp:extent cx="5172075" cy="1304925"/>
-            <wp:effectExtent l="0" t="0" r="9525" b="9525"/>
-            <wp:docPr id="6" name="Picture 6"/>
-            <wp:cNvGraphicFramePr>
-              <a:graphicFrameLocks xmlns:a="http://schemas.openxmlformats.org/drawingml/2006/main" noChangeAspect="1"/>
-            </wp:cNvGraphicFramePr>
-            <a:graphic xmlns:a="http://schemas.openxmlformats.org/drawingml/2006/main">
-              <a:graphicData uri="http://schemas.openxmlformats.org/drawingml/2006/picture">
-                <pic:pic xmlns:pic="http://schemas.openxmlformats.org/drawingml/2006/picture">
-                  <pic:nvPicPr>
-                    <pic:cNvPr id="1" name=""/>
-                    <pic:cNvPicPr/>
-                  </pic:nvPicPr>
-                  <pic:blipFill>
-                    <a:blip r:embed="rId13"/>
-                    <a:stretch>
-                      <a:fillRect/>
-                    </a:stretch>
-                  </pic:blipFill>
-                  <pic:spPr>
-                    <a:xfrm>
-                      <a:off x="0" y="0"/>
-                      <a:ext cx="5172075" cy="1304925"/>
-                    </a:xfrm>
-                    <a:prstGeom prst="rect">
-                      <a:avLst/>
-                    </a:prstGeom>
-                  </pic:spPr>
-                </pic:pic>
-              </a:graphicData>
-            </a:graphic>
-          </wp:inline>
-        </w:drawing>
-      </w:r>
-    </w:p>
-    <w:p>
-      <w:pPr>
-        <w:pStyle w:val="Caption"/>
-      </w:pPr>
-      <w:r>
-        <w:t xml:space="preserve">                                Figure </w:t>
-      </w:r>
-      <w:fldSimple w:instr=" SEQ Figure \* ARABIC ">
-        <w:r>
-          <w:rPr>
-            <w:noProof/>
-          </w:rPr>
-          <w:t>8</w:t>
-        </w:r>
-      </w:fldSimple>
-      <w:r>
-        <w:t>: metadata for shows</w:t>
-      </w:r>
-    </w:p>
-    <w:p>
-      <w:pPr>
-        <w:keepNext/>
-      </w:pPr>
-      <w:r>
-        <w:rPr>
-          <w:noProof/>
-        </w:rPr>
-        <w:drawing>
-          <wp:inline distT="0" distB="0" distL="0" distR="0" wp14:anchorId="68866EB3" wp14:editId="0851AF4F">
-            <wp:extent cx="5124450" cy="1009650"/>
-            <wp:effectExtent l="0" t="0" r="0" b="0"/>
-            <wp:docPr id="7" name="Picture 7"/>
-            <wp:cNvGraphicFramePr>
-              <a:graphicFrameLocks xmlns:a="http://schemas.openxmlformats.org/drawingml/2006/main" noChangeAspect="1"/>
-            </wp:cNvGraphicFramePr>
-            <a:graphic xmlns:a="http://schemas.openxmlformats.org/drawingml/2006/main">
-              <a:graphicData uri="http://schemas.openxmlformats.org/drawingml/2006/picture">
-                <pic:pic xmlns:pic="http://schemas.openxmlformats.org/drawingml/2006/picture">
-                  <pic:nvPicPr>
-                    <pic:cNvPr id="1" name=""/>
-                    <pic:cNvPicPr/>
-                  </pic:nvPicPr>
-                  <pic:blipFill>
-                    <a:blip r:embed="rId14"/>
-                    <a:stretch>
-                      <a:fillRect/>
-                    </a:stretch>
-                  </pic:blipFill>
-                  <pic:spPr>
-                    <a:xfrm>
-                      <a:off x="0" y="0"/>
-                      <a:ext cx="5124450" cy="1009650"/>
-                    </a:xfrm>
-                    <a:prstGeom prst="rect">
-                      <a:avLst/>
-                    </a:prstGeom>
-                  </pic:spPr>
-                </pic:pic>
-              </a:graphicData>
-            </a:graphic>
-          </wp:inline>
-        </w:drawing>
-      </w:r>
-    </w:p>
-    <w:p>
-      <w:pPr>
-        <w:pStyle w:val="Caption"/>
-      </w:pPr>
-      <w:r>
-        <w:t xml:space="preserve">                                     Figure </w:t>
-      </w:r>
-      <w:fldSimple w:instr=" SEQ Figure \* ARABIC ">
-        <w:r>
-          <w:rPr>
-            <w:noProof/>
-          </w:rPr>
-          <w:t>9</w:t>
-        </w:r>
-      </w:fldSimple>
-      <w:r>
-        <w:t>: metadata for screen</w:t>
-      </w:r>
-    </w:p>
-    <w:p>
-      <w:pPr>
-        <w:keepNext/>
-      </w:pPr>
-      <w:r>
-        <w:rPr>
-          <w:noProof/>
-        </w:rPr>
-        <w:drawing>
-          <wp:inline distT="0" distB="0" distL="0" distR="0" wp14:anchorId="191B27EE" wp14:editId="41D796E0">
-            <wp:extent cx="5248275" cy="1352550"/>
-            <wp:effectExtent l="0" t="0" r="9525" b="0"/>
-            <wp:docPr id="8" name="Picture 8"/>
-            <wp:cNvGraphicFramePr>
-              <a:graphicFrameLocks xmlns:a="http://schemas.openxmlformats.org/drawingml/2006/main" noChangeAspect="1"/>
-            </wp:cNvGraphicFramePr>
-            <a:graphic xmlns:a="http://schemas.openxmlformats.org/drawingml/2006/main">
-              <a:graphicData uri="http://schemas.openxmlformats.org/drawingml/2006/picture">
-                <pic:pic xmlns:pic="http://schemas.openxmlformats.org/drawingml/2006/picture">
-                  <pic:nvPicPr>
-                    <pic:cNvPr id="1" name=""/>
-                    <pic:cNvPicPr/>
-                  </pic:nvPicPr>
-                  <pic:blipFill>
-                    <a:blip r:embed="rId15"/>
-                    <a:stretch>
-                      <a:fillRect/>
-                    </a:stretch>
-                  </pic:blipFill>
-                  <pic:spPr>
-                    <a:xfrm>
-                      <a:off x="0" y="0"/>
-                      <a:ext cx="5248275" cy="1352550"/>
-                    </a:xfrm>
-                    <a:prstGeom prst="rect">
-                      <a:avLst/>
-                    </a:prstGeom>
-                  </pic:spPr>
-                </pic:pic>
-              </a:graphicData>
-            </a:graphic>
-          </wp:inline>
-        </w:drawing>
-      </w:r>
-    </w:p>
-    <w:p>
-      <w:pPr>
-        <w:pStyle w:val="Caption"/>
-      </w:pPr>
-      <w:r>
-        <w:t xml:space="preserve">                                                   Figure </w:t>
-      </w:r>
-      <w:fldSimple w:instr=" SEQ Figure \* ARABIC ">
-        <w:r>
-          <w:rPr>
-            <w:noProof/>
-          </w:rPr>
-          <w:t>10</w:t>
-        </w:r>
-      </w:fldSimple>
-      <w:r>
-        <w:t>: metadata for movies</w:t>
-      </w:r>
-    </w:p>
-    <w:p>
-      <w:pPr>
-        <w:keepNext/>
-      </w:pPr>
-      <w:r>
-        <w:rPr>
-          <w:noProof/>
-        </w:rPr>
-        <w:drawing>
-          <wp:inline distT="0" distB="0" distL="0" distR="0" wp14:anchorId="7B9F5458" wp14:editId="2A73AB7B">
-            <wp:extent cx="5257800" cy="942975"/>
-            <wp:effectExtent l="0" t="0" r="0" b="9525"/>
-            <wp:docPr id="9" name="Picture 9"/>
             <wp:cNvGraphicFramePr>
               <a:graphicFrameLocks xmlns:a="http://schemas.openxmlformats.org/drawingml/2006/main" noChangeAspect="1"/>
             </wp:cNvGraphicFramePr>
@@ -3545,7 +3583,7 @@
                   <pic:spPr>
                     <a:xfrm>
                       <a:off x="0" y="0"/>
-                      <a:ext cx="5257800" cy="942975"/>
+                      <a:ext cx="5943600" cy="2741930"/>
                     </a:xfrm>
                     <a:prstGeom prst="rect">
                       <a:avLst/>
@@ -3563,31 +3601,77 @@
         <w:pStyle w:val="Caption"/>
       </w:pPr>
       <w:r>
-        <w:t xml:space="preserve">                                                               Figure </w:t>
-      </w:r>
-      <w:fldSimple w:instr=" SEQ Figure \* ARABIC ">
-        <w:r>
-          <w:rPr>
-            <w:noProof/>
-          </w:rPr>
-          <w:t>11</w:t>
-        </w:r>
-      </w:fldSimple>
-      <w:r>
-        <w:t>: metadata for hall</w:t>
-      </w:r>
-    </w:p>
-    <w:p>
+        <w:t xml:space="preserve">                                                                         Figure </w:t>
+      </w:r>
+      <w:r>
+        <w:fldChar w:fldCharType="begin"/>
+      </w:r>
+      <w:r>
+        <w:instrText xml:space="preserve"> SEQ Figure \* ARABIC </w:instrText>
+      </w:r>
+      <w:r>
+        <w:fldChar w:fldCharType="separate"/>
+      </w:r>
       <w:r>
         <w:rPr>
           <w:noProof/>
         </w:rPr>
-        <w:lastRenderedPageBreak/>
+        <w:t>9</w:t>
+      </w:r>
+      <w:r>
+        <w:rPr>
+          <w:noProof/>
+        </w:rPr>
+        <w:fldChar w:fldCharType="end"/>
+      </w:r>
+      <w:r>
+        <w:t xml:space="preserve">: </w:t>
+      </w:r>
+      <w:r>
+        <w:t>ER</w:t>
+      </w:r>
+      <w:r>
+        <w:t>-Diagram for Online movies Booking System</w:t>
+      </w:r>
+    </w:p>
+    <w:p>
+      <w:pPr>
+        <w:rPr>
+          <w:b/>
+          <w:sz w:val="32"/>
+          <w:szCs w:val="32"/>
+        </w:rPr>
+      </w:pPr>
+      <w:r>
+        <w:rPr>
+          <w:b/>
+          <w:sz w:val="32"/>
+          <w:szCs w:val="32"/>
+        </w:rPr>
+        <w:t>3.2 Meta-Data</w:t>
+      </w:r>
+    </w:p>
+    <w:p>
+      <w:pPr>
+        <w:keepNext/>
+      </w:pPr>
+      <w:r>
+        <w:rPr>
+          <w:b/>
+          <w:sz w:val="32"/>
+          <w:szCs w:val="32"/>
+        </w:rPr>
+        <w:t xml:space="preserve">     </w:t>
+      </w:r>
+      <w:r>
+        <w:rPr>
+          <w:noProof/>
+        </w:rPr>
         <w:drawing>
-          <wp:inline distT="0" distB="0" distL="0" distR="0" wp14:anchorId="74FED0B4" wp14:editId="6E998F82">
-            <wp:extent cx="5210175" cy="981075"/>
-            <wp:effectExtent l="0" t="0" r="9525" b="9525"/>
-            <wp:docPr id="12" name="Picture 12"/>
+          <wp:inline distT="0" distB="0" distL="0" distR="0" wp14:anchorId="10AFAA85" wp14:editId="70CC30DE">
+            <wp:extent cx="5943600" cy="1474470"/>
+            <wp:effectExtent l="0" t="0" r="0" b="0"/>
+            <wp:docPr id="3" name="Picture 3"/>
             <wp:cNvGraphicFramePr>
               <a:graphicFrameLocks xmlns:a="http://schemas.openxmlformats.org/drawingml/2006/main" noChangeAspect="1"/>
             </wp:cNvGraphicFramePr>
@@ -3607,6 +3691,470 @@
                   <pic:spPr>
                     <a:xfrm>
                       <a:off x="0" y="0"/>
+                      <a:ext cx="5943600" cy="1474470"/>
+                    </a:xfrm>
+                    <a:prstGeom prst="rect">
+                      <a:avLst/>
+                    </a:prstGeom>
+                  </pic:spPr>
+                </pic:pic>
+              </a:graphicData>
+            </a:graphic>
+          </wp:inline>
+        </w:drawing>
+      </w:r>
+    </w:p>
+    <w:p>
+      <w:pPr>
+        <w:pStyle w:val="Caption"/>
+      </w:pPr>
+      <w:r>
+        <w:t xml:space="preserve">                                                                   Figure </w:t>
+      </w:r>
+      <w:r>
+        <w:fldChar w:fldCharType="begin"/>
+      </w:r>
+      <w:r>
+        <w:instrText xml:space="preserve"> SEQ Fi</w:instrText>
+      </w:r>
+      <w:r>
+        <w:instrText xml:space="preserve">gure \* ARABIC </w:instrText>
+      </w:r>
+      <w:r>
+        <w:fldChar w:fldCharType="separate"/>
+      </w:r>
+      <w:r>
+        <w:rPr>
+          <w:noProof/>
+        </w:rPr>
+        <w:t>10</w:t>
+      </w:r>
+      <w:r>
+        <w:rPr>
+          <w:noProof/>
+        </w:rPr>
+        <w:fldChar w:fldCharType="end"/>
+      </w:r>
+      <w:r>
+        <w:t>: metadata of user</w:t>
+      </w:r>
+    </w:p>
+    <w:p>
+      <w:pPr>
+        <w:keepNext/>
+      </w:pPr>
+      <w:r>
+        <w:rPr>
+          <w:noProof/>
+        </w:rPr>
+        <w:drawing>
+          <wp:inline distT="0" distB="0" distL="0" distR="0" wp14:anchorId="75F625E5" wp14:editId="377FB786">
+            <wp:extent cx="5943600" cy="1229360"/>
+            <wp:effectExtent l="0" t="0" r="0" b="8890"/>
+            <wp:docPr id="5" name="Picture 5"/>
+            <wp:cNvGraphicFramePr>
+              <a:graphicFrameLocks xmlns:a="http://schemas.openxmlformats.org/drawingml/2006/main" noChangeAspect="1"/>
+            </wp:cNvGraphicFramePr>
+            <a:graphic xmlns:a="http://schemas.openxmlformats.org/drawingml/2006/main">
+              <a:graphicData uri="http://schemas.openxmlformats.org/drawingml/2006/picture">
+                <pic:pic xmlns:pic="http://schemas.openxmlformats.org/drawingml/2006/picture">
+                  <pic:nvPicPr>
+                    <pic:cNvPr id="1" name=""/>
+                    <pic:cNvPicPr/>
+                  </pic:nvPicPr>
+                  <pic:blipFill>
+                    <a:blip r:embed="rId18"/>
+                    <a:stretch>
+                      <a:fillRect/>
+                    </a:stretch>
+                  </pic:blipFill>
+                  <pic:spPr>
+                    <a:xfrm>
+                      <a:off x="0" y="0"/>
+                      <a:ext cx="5943600" cy="1229360"/>
+                    </a:xfrm>
+                    <a:prstGeom prst="rect">
+                      <a:avLst/>
+                    </a:prstGeom>
+                  </pic:spPr>
+                </pic:pic>
+              </a:graphicData>
+            </a:graphic>
+          </wp:inline>
+        </w:drawing>
+      </w:r>
+    </w:p>
+    <w:p>
+      <w:pPr>
+        <w:pStyle w:val="Caption"/>
+      </w:pPr>
+      <w:r>
+        <w:t xml:space="preserve">                                                   Figure </w:t>
+      </w:r>
+      <w:r>
+        <w:fldChar w:fldCharType="begin"/>
+      </w:r>
+      <w:r>
+        <w:instrText xml:space="preserve"> SEQ Figure \* ARABIC </w:instrText>
+      </w:r>
+      <w:r>
+        <w:fldChar w:fldCharType="separate"/>
+      </w:r>
+      <w:r>
+        <w:rPr>
+          <w:noProof/>
+        </w:rPr>
+        <w:t>11</w:t>
+      </w:r>
+      <w:r>
+        <w:rPr>
+          <w:noProof/>
+        </w:rPr>
+        <w:fldChar w:fldCharType="end"/>
+      </w:r>
+      <w:r>
+        <w:t>: metadata for ticket</w:t>
+      </w:r>
+    </w:p>
+    <w:p/>
+    <w:p>
+      <w:pPr>
+        <w:keepNext/>
+      </w:pPr>
+      <w:r>
+        <w:rPr>
+          <w:noProof/>
+        </w:rPr>
+        <w:lastRenderedPageBreak/>
+        <w:drawing>
+          <wp:inline distT="0" distB="0" distL="0" distR="0" wp14:anchorId="2BB9AF0B" wp14:editId="0D7CFE9C">
+            <wp:extent cx="5172075" cy="1304925"/>
+            <wp:effectExtent l="0" t="0" r="9525" b="9525"/>
+            <wp:docPr id="6" name="Picture 6"/>
+            <wp:cNvGraphicFramePr>
+              <a:graphicFrameLocks xmlns:a="http://schemas.openxmlformats.org/drawingml/2006/main" noChangeAspect="1"/>
+            </wp:cNvGraphicFramePr>
+            <a:graphic xmlns:a="http://schemas.openxmlformats.org/drawingml/2006/main">
+              <a:graphicData uri="http://schemas.openxmlformats.org/drawingml/2006/picture">
+                <pic:pic xmlns:pic="http://schemas.openxmlformats.org/drawingml/2006/picture">
+                  <pic:nvPicPr>
+                    <pic:cNvPr id="1" name=""/>
+                    <pic:cNvPicPr/>
+                  </pic:nvPicPr>
+                  <pic:blipFill>
+                    <a:blip r:embed="rId19"/>
+                    <a:stretch>
+                      <a:fillRect/>
+                    </a:stretch>
+                  </pic:blipFill>
+                  <pic:spPr>
+                    <a:xfrm>
+                      <a:off x="0" y="0"/>
+                      <a:ext cx="5172075" cy="1304925"/>
+                    </a:xfrm>
+                    <a:prstGeom prst="rect">
+                      <a:avLst/>
+                    </a:prstGeom>
+                  </pic:spPr>
+                </pic:pic>
+              </a:graphicData>
+            </a:graphic>
+          </wp:inline>
+        </w:drawing>
+      </w:r>
+    </w:p>
+    <w:p>
+      <w:pPr>
+        <w:pStyle w:val="Caption"/>
+      </w:pPr>
+      <w:r>
+        <w:t xml:space="preserve">                                Figure </w:t>
+      </w:r>
+      <w:r>
+        <w:fldChar w:fldCharType="begin"/>
+      </w:r>
+      <w:r>
+        <w:instrText xml:space="preserve"> SEQ Figure \* ARABIC </w:instrText>
+      </w:r>
+      <w:r>
+        <w:fldChar w:fldCharType="separate"/>
+      </w:r>
+      <w:r>
+        <w:rPr>
+          <w:noProof/>
+        </w:rPr>
+        <w:t>12</w:t>
+      </w:r>
+      <w:r>
+        <w:rPr>
+          <w:noProof/>
+        </w:rPr>
+        <w:fldChar w:fldCharType="end"/>
+      </w:r>
+      <w:r>
+        <w:t>: metadata for shows</w:t>
+      </w:r>
+    </w:p>
+    <w:p>
+      <w:pPr>
+        <w:keepNext/>
+      </w:pPr>
+      <w:r>
+        <w:rPr>
+          <w:noProof/>
+        </w:rPr>
+        <w:drawing>
+          <wp:inline distT="0" distB="0" distL="0" distR="0" wp14:anchorId="68866EB3" wp14:editId="0851AF4F">
+            <wp:extent cx="5124450" cy="1009650"/>
+            <wp:effectExtent l="0" t="0" r="0" b="0"/>
+            <wp:docPr id="7" name="Picture 7"/>
+            <wp:cNvGraphicFramePr>
+              <a:graphicFrameLocks xmlns:a="http://schemas.openxmlformats.org/drawingml/2006/main" noChangeAspect="1"/>
+            </wp:cNvGraphicFramePr>
+            <a:graphic xmlns:a="http://schemas.openxmlformats.org/drawingml/2006/main">
+              <a:graphicData uri="http://schemas.openxmlformats.org/drawingml/2006/picture">
+                <pic:pic xmlns:pic="http://schemas.openxmlformats.org/drawingml/2006/picture">
+                  <pic:nvPicPr>
+                    <pic:cNvPr id="1" name=""/>
+                    <pic:cNvPicPr/>
+                  </pic:nvPicPr>
+                  <pic:blipFill>
+                    <a:blip r:embed="rId20"/>
+                    <a:stretch>
+                      <a:fillRect/>
+                    </a:stretch>
+                  </pic:blipFill>
+                  <pic:spPr>
+                    <a:xfrm>
+                      <a:off x="0" y="0"/>
+                      <a:ext cx="5124450" cy="1009650"/>
+                    </a:xfrm>
+                    <a:prstGeom prst="rect">
+                      <a:avLst/>
+                    </a:prstGeom>
+                  </pic:spPr>
+                </pic:pic>
+              </a:graphicData>
+            </a:graphic>
+          </wp:inline>
+        </w:drawing>
+      </w:r>
+    </w:p>
+    <w:p>
+      <w:pPr>
+        <w:pStyle w:val="Caption"/>
+      </w:pPr>
+      <w:r>
+        <w:t xml:space="preserve">                                     Figure </w:t>
+      </w:r>
+      <w:r>
+        <w:fldChar w:fldCharType="begin"/>
+      </w:r>
+      <w:r>
+        <w:instrText xml:space="preserve"> SEQ Figure \* ARABIC </w:instrText>
+      </w:r>
+      <w:r>
+        <w:fldChar w:fldCharType="separate"/>
+      </w:r>
+      <w:r>
+        <w:rPr>
+          <w:noProof/>
+        </w:rPr>
+        <w:t>13</w:t>
+      </w:r>
+      <w:r>
+        <w:rPr>
+          <w:noProof/>
+        </w:rPr>
+        <w:fldChar w:fldCharType="end"/>
+      </w:r>
+      <w:r>
+        <w:t>: metadata for screen</w:t>
+      </w:r>
+    </w:p>
+    <w:p>
+      <w:pPr>
+        <w:keepNext/>
+      </w:pPr>
+      <w:r>
+        <w:rPr>
+          <w:noProof/>
+        </w:rPr>
+        <w:drawing>
+          <wp:inline distT="0" distB="0" distL="0" distR="0" wp14:anchorId="191B27EE" wp14:editId="41D796E0">
+            <wp:extent cx="5248275" cy="1352550"/>
+            <wp:effectExtent l="0" t="0" r="9525" b="0"/>
+            <wp:docPr id="8" name="Picture 8"/>
+            <wp:cNvGraphicFramePr>
+              <a:graphicFrameLocks xmlns:a="http://schemas.openxmlformats.org/drawingml/2006/main" noChangeAspect="1"/>
+            </wp:cNvGraphicFramePr>
+            <a:graphic xmlns:a="http://schemas.openxmlformats.org/drawingml/2006/main">
+              <a:graphicData uri="http://schemas.openxmlformats.org/drawingml/2006/picture">
+                <pic:pic xmlns:pic="http://schemas.openxmlformats.org/drawingml/2006/picture">
+                  <pic:nvPicPr>
+                    <pic:cNvPr id="1" name=""/>
+                    <pic:cNvPicPr/>
+                  </pic:nvPicPr>
+                  <pic:blipFill>
+                    <a:blip r:embed="rId21"/>
+                    <a:stretch>
+                      <a:fillRect/>
+                    </a:stretch>
+                  </pic:blipFill>
+                  <pic:spPr>
+                    <a:xfrm>
+                      <a:off x="0" y="0"/>
+                      <a:ext cx="5248275" cy="1352550"/>
+                    </a:xfrm>
+                    <a:prstGeom prst="rect">
+                      <a:avLst/>
+                    </a:prstGeom>
+                  </pic:spPr>
+                </pic:pic>
+              </a:graphicData>
+            </a:graphic>
+          </wp:inline>
+        </w:drawing>
+      </w:r>
+    </w:p>
+    <w:p>
+      <w:pPr>
+        <w:pStyle w:val="Caption"/>
+      </w:pPr>
+      <w:r>
+        <w:t xml:space="preserve">                                                   Figure </w:t>
+      </w:r>
+      <w:r>
+        <w:fldChar w:fldCharType="begin"/>
+      </w:r>
+      <w:r>
+        <w:instrText xml:space="preserve"> SEQ Figure \* ARABIC </w:instrText>
+      </w:r>
+      <w:r>
+        <w:fldChar w:fldCharType="separate"/>
+      </w:r>
+      <w:r>
+        <w:rPr>
+          <w:noProof/>
+        </w:rPr>
+        <w:t>14</w:t>
+      </w:r>
+      <w:r>
+        <w:rPr>
+          <w:noProof/>
+        </w:rPr>
+        <w:fldChar w:fldCharType="end"/>
+      </w:r>
+      <w:r>
+        <w:t>: metadata for movies</w:t>
+      </w:r>
+    </w:p>
+    <w:p>
+      <w:pPr>
+        <w:keepNext/>
+      </w:pPr>
+      <w:r>
+        <w:rPr>
+          <w:noProof/>
+        </w:rPr>
+        <w:drawing>
+          <wp:inline distT="0" distB="0" distL="0" distR="0" wp14:anchorId="7B9F5458" wp14:editId="2A73AB7B">
+            <wp:extent cx="5257800" cy="942975"/>
+            <wp:effectExtent l="0" t="0" r="0" b="9525"/>
+            <wp:docPr id="9" name="Picture 9"/>
+            <wp:cNvGraphicFramePr>
+              <a:graphicFrameLocks xmlns:a="http://schemas.openxmlformats.org/drawingml/2006/main" noChangeAspect="1"/>
+            </wp:cNvGraphicFramePr>
+            <a:graphic xmlns:a="http://schemas.openxmlformats.org/drawingml/2006/main">
+              <a:graphicData uri="http://schemas.openxmlformats.org/drawingml/2006/picture">
+                <pic:pic xmlns:pic="http://schemas.openxmlformats.org/drawingml/2006/picture">
+                  <pic:nvPicPr>
+                    <pic:cNvPr id="1" name=""/>
+                    <pic:cNvPicPr/>
+                  </pic:nvPicPr>
+                  <pic:blipFill>
+                    <a:blip r:embed="rId22"/>
+                    <a:stretch>
+                      <a:fillRect/>
+                    </a:stretch>
+                  </pic:blipFill>
+                  <pic:spPr>
+                    <a:xfrm>
+                      <a:off x="0" y="0"/>
+                      <a:ext cx="5257800" cy="942975"/>
+                    </a:xfrm>
+                    <a:prstGeom prst="rect">
+                      <a:avLst/>
+                    </a:prstGeom>
+                  </pic:spPr>
+                </pic:pic>
+              </a:graphicData>
+            </a:graphic>
+          </wp:inline>
+        </w:drawing>
+      </w:r>
+    </w:p>
+    <w:p>
+      <w:pPr>
+        <w:pStyle w:val="Caption"/>
+      </w:pPr>
+      <w:r>
+        <w:t xml:space="preserve">                                                               Figure </w:t>
+      </w:r>
+      <w:r>
+        <w:fldChar w:fldCharType="begin"/>
+      </w:r>
+      <w:r>
+        <w:instrText xml:space="preserve"> SEQ Figure \* ARABIC </w:instrText>
+      </w:r>
+      <w:r>
+        <w:fldChar w:fldCharType="separate"/>
+      </w:r>
+      <w:r>
+        <w:rPr>
+          <w:noProof/>
+        </w:rPr>
+        <w:t>15</w:t>
+      </w:r>
+      <w:r>
+        <w:rPr>
+          <w:noProof/>
+        </w:rPr>
+        <w:fldChar w:fldCharType="end"/>
+      </w:r>
+      <w:r>
+        <w:t>: metadata for hall</w:t>
+      </w:r>
+    </w:p>
+    <w:p>
+      <w:r>
+        <w:rPr>
+          <w:noProof/>
+        </w:rPr>
+        <w:drawing>
+          <wp:inline distT="0" distB="0" distL="0" distR="0" wp14:anchorId="74FED0B4" wp14:editId="6E998F82">
+            <wp:extent cx="5210175" cy="981075"/>
+            <wp:effectExtent l="0" t="0" r="9525" b="9525"/>
+            <wp:docPr id="12" name="Picture 12"/>
+            <wp:cNvGraphicFramePr>
+              <a:graphicFrameLocks xmlns:a="http://schemas.openxmlformats.org/drawingml/2006/main" noChangeAspect="1"/>
+            </wp:cNvGraphicFramePr>
+            <a:graphic xmlns:a="http://schemas.openxmlformats.org/drawingml/2006/main">
+              <a:graphicData uri="http://schemas.openxmlformats.org/drawingml/2006/picture">
+                <pic:pic xmlns:pic="http://schemas.openxmlformats.org/drawingml/2006/picture">
+                  <pic:nvPicPr>
+                    <pic:cNvPr id="1" name=""/>
+                    <pic:cNvPicPr/>
+                  </pic:nvPicPr>
+                  <pic:blipFill>
+                    <a:blip r:embed="rId23"/>
+                    <a:stretch>
+                      <a:fillRect/>
+                    </a:stretch>
+                  </pic:blipFill>
+                  <pic:spPr>
+                    <a:xfrm>
+                      <a:off x="0" y="0"/>
                       <a:ext cx="5210175" cy="981075"/>
                     </a:xfrm>
                     <a:prstGeom prst="rect">
@@ -3628,6 +4176,56 @@
     </w:sectPr>
   </w:body>
 </w:document>
+</file>
+
+<file path=word/endnotes.xml><?xml version="1.0" encoding="utf-8"?>
+<w:endnotes xmlns:wpc="http://schemas.microsoft.com/office/word/2010/wordprocessingCanvas" xmlns:cx="http://schemas.microsoft.com/office/drawing/2014/chartex" xmlns:cx1="http://schemas.microsoft.com/office/drawing/2015/9/8/chartex" xmlns:cx2="http://schemas.microsoft.com/office/drawing/2015/10/21/chartex" xmlns:cx3="http://schemas.microsoft.com/office/drawing/2016/5/9/chartex" xmlns:cx4="http://schemas.microsoft.com/office/drawing/2016/5/10/chartex" xmlns:cx5="http://schemas.microsoft.com/office/drawing/2016/5/11/chartex" xmlns:cx6="http://schemas.microsoft.com/office/drawing/2016/5/12/chartex" xmlns:cx7="http://schemas.microsoft.com/office/drawing/2016/5/13/chartex" xmlns:cx8="http://schemas.microsoft.com/office/drawing/2016/5/14/chartex" xmlns:mc="http://schemas.openxmlformats.org/markup-compatibility/2006" xmlns:aink="http://schemas.microsoft.com/office/drawing/2016/ink" xmlns:am3d="http://schemas.microsoft.com/office/drawing/2017/model3d" xmlns:o="urn:schemas-microsoft-com:office:office" xmlns:r="http://schemas.openxmlformats.org/officeDocument/2006/relationships" xmlns:m="http://schemas.openxmlformats.org/officeDocument/2006/math" xmlns:v="urn:schemas-microsoft-com:vml" xmlns:wp14="http://schemas.microsoft.com/office/word/2010/wordprocessingDrawing" xmlns:wp="http://schemas.openxmlformats.org/drawingml/2006/wordprocessingDrawing" xmlns:w10="urn:schemas-microsoft-com:office:word" xmlns:w="http://schemas.openxmlformats.org/wordprocessingml/2006/main" xmlns:w14="http://schemas.microsoft.com/office/word/2010/wordml" xmlns:w15="http://schemas.microsoft.com/office/word/2012/wordml" xmlns:w16cid="http://schemas.microsoft.com/office/word/2016/wordml/cid" xmlns:w16se="http://schemas.microsoft.com/office/word/2015/wordml/symex" xmlns:wpg="http://schemas.microsoft.com/office/word/2010/wordprocessingGroup" xmlns:wpi="http://schemas.microsoft.com/office/word/2010/wordprocessingInk" xmlns:wne="http://schemas.microsoft.com/office/word/2006/wordml" xmlns:wps="http://schemas.microsoft.com/office/word/2010/wordprocessingShape" mc:Ignorable="w14 w15 w16se w16cid wp14">
+  <w:endnote w:type="separator" w:id="-1">
+    <w:p>
+      <w:pPr>
+        <w:spacing w:after="0" w:line="240" w:lineRule="auto"/>
+      </w:pPr>
+      <w:r>
+        <w:separator/>
+      </w:r>
+    </w:p>
+  </w:endnote>
+  <w:endnote w:type="continuationSeparator" w:id="0">
+    <w:p>
+      <w:pPr>
+        <w:spacing w:after="0" w:line="240" w:lineRule="auto"/>
+      </w:pPr>
+      <w:r>
+        <w:continuationSeparator/>
+      </w:r>
+    </w:p>
+  </w:endnote>
+</w:endnotes>
+</file>
+
+<file path=word/footnotes.xml><?xml version="1.0" encoding="utf-8"?>
+<w:footnotes xmlns:wpc="http://schemas.microsoft.com/office/word/2010/wordprocessingCanvas" xmlns:cx="http://schemas.microsoft.com/office/drawing/2014/chartex" xmlns:cx1="http://schemas.microsoft.com/office/drawing/2015/9/8/chartex" xmlns:cx2="http://schemas.microsoft.com/office/drawing/2015/10/21/chartex" xmlns:cx3="http://schemas.microsoft.com/office/drawing/2016/5/9/chartex" xmlns:cx4="http://schemas.microsoft.com/office/drawing/2016/5/10/chartex" xmlns:cx5="http://schemas.microsoft.com/office/drawing/2016/5/11/chartex" xmlns:cx6="http://schemas.microsoft.com/office/drawing/2016/5/12/chartex" xmlns:cx7="http://schemas.microsoft.com/office/drawing/2016/5/13/chartex" xmlns:cx8="http://schemas.microsoft.com/office/drawing/2016/5/14/chartex" xmlns:mc="http://schemas.openxmlformats.org/markup-compatibility/2006" xmlns:aink="http://schemas.microsoft.com/office/drawing/2016/ink" xmlns:am3d="http://schemas.microsoft.com/office/drawing/2017/model3d" xmlns:o="urn:schemas-microsoft-com:office:office" xmlns:r="http://schemas.openxmlformats.org/officeDocument/2006/relationships" xmlns:m="http://schemas.openxmlformats.org/officeDocument/2006/math" xmlns:v="urn:schemas-microsoft-com:vml" xmlns:wp14="http://schemas.microsoft.com/office/word/2010/wordprocessingDrawing" xmlns:wp="http://schemas.openxmlformats.org/drawingml/2006/wordprocessingDrawing" xmlns:w10="urn:schemas-microsoft-com:office:word" xmlns:w="http://schemas.openxmlformats.org/wordprocessingml/2006/main" xmlns:w14="http://schemas.microsoft.com/office/word/2010/wordml" xmlns:w15="http://schemas.microsoft.com/office/word/2012/wordml" xmlns:w16cid="http://schemas.microsoft.com/office/word/2016/wordml/cid" xmlns:w16se="http://schemas.microsoft.com/office/word/2015/wordml/symex" xmlns:wpg="http://schemas.microsoft.com/office/word/2010/wordprocessingGroup" xmlns:wpi="http://schemas.microsoft.com/office/word/2010/wordprocessingInk" xmlns:wne="http://schemas.microsoft.com/office/word/2006/wordml" xmlns:wps="http://schemas.microsoft.com/office/word/2010/wordprocessingShape" mc:Ignorable="w14 w15 w16se w16cid wp14">
+  <w:footnote w:type="separator" w:id="-1">
+    <w:p>
+      <w:pPr>
+        <w:spacing w:after="0" w:line="240" w:lineRule="auto"/>
+      </w:pPr>
+      <w:r>
+        <w:separator/>
+      </w:r>
+    </w:p>
+  </w:footnote>
+  <w:footnote w:type="continuationSeparator" w:id="0">
+    <w:p>
+      <w:pPr>
+        <w:spacing w:after="0" w:line="240" w:lineRule="auto"/>
+      </w:pPr>
+      <w:r>
+        <w:continuationSeparator/>
+      </w:r>
+    </w:p>
+  </w:footnote>
+</w:footnotes>
 </file>
 
 <file path=word/numbering.xml><?xml version="1.0" encoding="utf-8"?>
@@ -4415,6 +5013,80 @@
       </w:tblBorders>
     </w:tblPr>
   </w:style>
+  <w:style w:type="paragraph" w:styleId="BalloonText">
+    <w:name w:val="Balloon Text"/>
+    <w:basedOn w:val="Normal"/>
+    <w:link w:val="BalloonTextChar"/>
+    <w:uiPriority w:val="99"/>
+    <w:semiHidden/>
+    <w:unhideWhenUsed/>
+    <w:rsid w:val="005C44FD"/>
+    <w:pPr>
+      <w:spacing w:after="0" w:line="240" w:lineRule="auto"/>
+    </w:pPr>
+    <w:rPr>
+      <w:rFonts w:ascii="Segoe UI" w:hAnsi="Segoe UI" w:cs="Segoe UI"/>
+      <w:sz w:val="18"/>
+      <w:szCs w:val="18"/>
+    </w:rPr>
+  </w:style>
+  <w:style w:type="character" w:customStyle="1" w:styleId="BalloonTextChar">
+    <w:name w:val="Balloon Text Char"/>
+    <w:basedOn w:val="DefaultParagraphFont"/>
+    <w:link w:val="BalloonText"/>
+    <w:uiPriority w:val="99"/>
+    <w:semiHidden/>
+    <w:rsid w:val="005C44FD"/>
+    <w:rPr>
+      <w:rFonts w:ascii="Segoe UI" w:hAnsi="Segoe UI" w:cs="Segoe UI"/>
+      <w:sz w:val="18"/>
+      <w:szCs w:val="18"/>
+    </w:rPr>
+  </w:style>
+  <w:style w:type="paragraph" w:styleId="Header">
+    <w:name w:val="header"/>
+    <w:basedOn w:val="Normal"/>
+    <w:link w:val="HeaderChar"/>
+    <w:uiPriority w:val="99"/>
+    <w:unhideWhenUsed/>
+    <w:rsid w:val="005303C5"/>
+    <w:pPr>
+      <w:tabs>
+        <w:tab w:val="center" w:pos="4680"/>
+        <w:tab w:val="right" w:pos="9360"/>
+      </w:tabs>
+      <w:spacing w:after="0" w:line="240" w:lineRule="auto"/>
+    </w:pPr>
+  </w:style>
+  <w:style w:type="character" w:customStyle="1" w:styleId="HeaderChar">
+    <w:name w:val="Header Char"/>
+    <w:basedOn w:val="DefaultParagraphFont"/>
+    <w:link w:val="Header"/>
+    <w:uiPriority w:val="99"/>
+    <w:rsid w:val="005303C5"/>
+  </w:style>
+  <w:style w:type="paragraph" w:styleId="Footer">
+    <w:name w:val="footer"/>
+    <w:basedOn w:val="Normal"/>
+    <w:link w:val="FooterChar"/>
+    <w:uiPriority w:val="99"/>
+    <w:unhideWhenUsed/>
+    <w:rsid w:val="005303C5"/>
+    <w:pPr>
+      <w:tabs>
+        <w:tab w:val="center" w:pos="4680"/>
+        <w:tab w:val="right" w:pos="9360"/>
+      </w:tabs>
+      <w:spacing w:after="0" w:line="240" w:lineRule="auto"/>
+    </w:pPr>
+  </w:style>
+  <w:style w:type="character" w:customStyle="1" w:styleId="FooterChar">
+    <w:name w:val="Footer Char"/>
+    <w:basedOn w:val="DefaultParagraphFont"/>
+    <w:link w:val="Footer"/>
+    <w:uiPriority w:val="99"/>
+    <w:rsid w:val="005303C5"/>
+  </w:style>
 </w:styles>
 </file>
 
@@ -4787,7 +5459,7 @@
 </file>
 
 <file path=customXml/itemProps1.xml><?xml version="1.0" encoding="utf-8"?>
-<ds:datastoreItem xmlns:ds="http://schemas.openxmlformats.org/officeDocument/2006/customXml" ds:itemID="{B16D4843-6F6B-4D33-9B29-8840BD72CCFB}">
+<ds:datastoreItem xmlns:ds="http://schemas.openxmlformats.org/officeDocument/2006/customXml" ds:itemID="{1CAF665B-F6F4-4E1C-BCF1-6F58572857FA}">
   <ds:schemaRefs>
     <ds:schemaRef ds:uri="http://schemas.openxmlformats.org/officeDocument/2006/bibliography"/>
   </ds:schemaRefs>

</xml_diff>

<commit_message>
slides and document updated and testing
</commit_message>
<xml_diff>
--- a/Final Report/finalcp.docx
+++ b/Final Report/finalcp.docx
@@ -1961,27 +1961,14 @@
       <w:r>
         <w:t xml:space="preserve">                                                                                    Figure </w:t>
       </w:r>
-      <w:r>
-        <w:fldChar w:fldCharType="begin"/>
-      </w:r>
-      <w:r>
-        <w:instrText xml:space="preserve"> SEQ Figure \* ARABIC </w:instrText>
-      </w:r>
-      <w:r>
-        <w:fldChar w:fldCharType="separate"/>
-      </w:r>
-      <w:r>
-        <w:rPr>
-          <w:noProof/>
-        </w:rPr>
-        <w:t>1</w:t>
-      </w:r>
-      <w:r>
-        <w:rPr>
-          <w:noProof/>
-        </w:rPr>
-        <w:fldChar w:fldCharType="end"/>
-      </w:r>
+      <w:fldSimple w:instr=" SEQ Figure \* ARABIC ">
+        <w:r>
+          <w:rPr>
+            <w:noProof/>
+          </w:rPr>
+          <w:t>1</w:t>
+        </w:r>
+      </w:fldSimple>
       <w:r>
         <w:t>:Use-case Diagram for Online Movies Booking</w:t>
       </w:r>
@@ -2326,27 +2313,14 @@
       <w:r>
         <w:t xml:space="preserve">                                                                                 Figure </w:t>
       </w:r>
-      <w:r>
-        <w:fldChar w:fldCharType="begin"/>
-      </w:r>
-      <w:r>
-        <w:instrText xml:space="preserve"> SEQ Figure \* ARABIC </w:instrText>
-      </w:r>
-      <w:r>
-        <w:fldChar w:fldCharType="separate"/>
-      </w:r>
-      <w:r>
-        <w:rPr>
-          <w:noProof/>
-        </w:rPr>
-        <w:t>2</w:t>
-      </w:r>
-      <w:r>
-        <w:rPr>
-          <w:noProof/>
-        </w:rPr>
-        <w:fldChar w:fldCharType="end"/>
-      </w:r>
+      <w:fldSimple w:instr=" SEQ Figure \* ARABIC ">
+        <w:r>
+          <w:rPr>
+            <w:noProof/>
+          </w:rPr>
+          <w:t>2</w:t>
+        </w:r>
+      </w:fldSimple>
       <w:r>
         <w:t>: Initial Class Diagram</w:t>
       </w:r>
@@ -2625,27 +2599,14 @@
       <w:r>
         <w:t xml:space="preserve">                                                                             Figure </w:t>
       </w:r>
-      <w:r>
-        <w:fldChar w:fldCharType="begin"/>
-      </w:r>
-      <w:r>
-        <w:instrText xml:space="preserve"> SEQ Figure \* ARABIC </w:instrText>
-      </w:r>
-      <w:r>
-        <w:fldChar w:fldCharType="separate"/>
-      </w:r>
-      <w:r>
-        <w:rPr>
-          <w:noProof/>
-        </w:rPr>
-        <w:t>3</w:t>
-      </w:r>
-      <w:r>
-        <w:rPr>
-          <w:noProof/>
-        </w:rPr>
-        <w:fldChar w:fldCharType="end"/>
-      </w:r>
+      <w:fldSimple w:instr=" SEQ Figure \* ARABIC ">
+        <w:r>
+          <w:rPr>
+            <w:noProof/>
+          </w:rPr>
+          <w:t>3</w:t>
+        </w:r>
+      </w:fldSimple>
       <w:r>
         <w:t>: Final Class Diagram</w:t>
       </w:r>
@@ -2883,27 +2844,14 @@
       <w:r>
         <w:t xml:space="preserve">                                                                   Figure </w:t>
       </w:r>
-      <w:r>
-        <w:fldChar w:fldCharType="begin"/>
-      </w:r>
-      <w:r>
-        <w:instrText xml:space="preserve"> SEQ Figure \* ARABIC </w:instrText>
-      </w:r>
-      <w:r>
-        <w:fldChar w:fldCharType="separate"/>
-      </w:r>
-      <w:r>
-        <w:rPr>
-          <w:noProof/>
-        </w:rPr>
-        <w:t>4</w:t>
-      </w:r>
-      <w:r>
-        <w:rPr>
-          <w:noProof/>
-        </w:rPr>
-        <w:fldChar w:fldCharType="end"/>
-      </w:r>
+      <w:fldSimple w:instr=" SEQ Figure \* ARABIC ">
+        <w:r>
+          <w:rPr>
+            <w:noProof/>
+          </w:rPr>
+          <w:t>4</w:t>
+        </w:r>
+      </w:fldSimple>
       <w:r>
         <w:t>: Activity Diagram for movies Booking</w:t>
       </w:r>
@@ -3052,14 +3000,27 @@
       <w:r>
         <w:t xml:space="preserve">                         Figure </w:t>
       </w:r>
-      <w:fldSimple w:instr=" SEQ Figure \* ARABIC ">
-        <w:r>
-          <w:rPr>
-            <w:noProof/>
-          </w:rPr>
-          <w:t>5</w:t>
-        </w:r>
-      </w:fldSimple>
+      <w:r>
+        <w:fldChar w:fldCharType="begin"/>
+      </w:r>
+      <w:r>
+        <w:instrText xml:space="preserve"> SEQ Figure \* ARABIC </w:instrText>
+      </w:r>
+      <w:r>
+        <w:fldChar w:fldCharType="separate"/>
+      </w:r>
+      <w:r>
+        <w:rPr>
+          <w:noProof/>
+        </w:rPr>
+        <w:t>5</w:t>
+      </w:r>
+      <w:r>
+        <w:rPr>
+          <w:noProof/>
+        </w:rPr>
+        <w:fldChar w:fldCharType="end"/>
+      </w:r>
       <w:r>
         <w:t>: Activity diagram for search movies</w:t>
       </w:r>
@@ -3173,14 +3134,30 @@
       <w:r>
         <w:t xml:space="preserve">                                          Figure </w:t>
       </w:r>
-      <w:fldSimple w:instr=" SEQ Figure \* ARABIC ">
-        <w:r>
-          <w:rPr>
-            <w:noProof/>
-          </w:rPr>
-          <w:t>6</w:t>
-        </w:r>
-      </w:fldSimple>
+      <w:r>
+        <w:fldChar w:fldCharType="begin"/>
+      </w:r>
+      <w:r>
+        <w:instrText xml:space="preserve"> </w:instrText>
+      </w:r>
+      <w:r>
+        <w:instrText xml:space="preserve">SEQ Figure \* ARABIC </w:instrText>
+      </w:r>
+      <w:r>
+        <w:fldChar w:fldCharType="separate"/>
+      </w:r>
+      <w:r>
+        <w:rPr>
+          <w:noProof/>
+        </w:rPr>
+        <w:t>6</w:t>
+      </w:r>
+      <w:r>
+        <w:rPr>
+          <w:noProof/>
+        </w:rPr>
+        <w:fldChar w:fldCharType="end"/>
+      </w:r>
       <w:r>
         <w:t>: activity diagram for admin</w:t>
       </w:r>
@@ -3246,8 +3223,6 @@
         <w:lastRenderedPageBreak/>
         <w:t xml:space="preserve">                        </w:t>
       </w:r>
-      <w:bookmarkStart w:id="2" w:name="_GoBack"/>
-      <w:bookmarkEnd w:id="2"/>
       <w:r>
         <w:rPr>
           <w:noProof/>
@@ -3296,14 +3271,27 @@
       <w:r>
         <w:t xml:space="preserve">                                      Figure </w:t>
       </w:r>
-      <w:fldSimple w:instr=" SEQ Figure \* ARABIC ">
-        <w:r>
-          <w:rPr>
-            <w:noProof/>
-          </w:rPr>
-          <w:t>7</w:t>
-        </w:r>
-      </w:fldSimple>
+      <w:r>
+        <w:fldChar w:fldCharType="begin"/>
+      </w:r>
+      <w:r>
+        <w:instrText xml:space="preserve"> SEQ Figure \* ARABIC </w:instrText>
+      </w:r>
+      <w:r>
+        <w:fldChar w:fldCharType="separate"/>
+      </w:r>
+      <w:r>
+        <w:rPr>
+          <w:noProof/>
+        </w:rPr>
+        <w:t>7</w:t>
+      </w:r>
+      <w:r>
+        <w:rPr>
+          <w:noProof/>
+        </w:rPr>
+        <w:fldChar w:fldCharType="end"/>
+      </w:r>
       <w:r>
         <w:t>: Sequence Diagram for User activity</w:t>
       </w:r>
@@ -3362,14 +3350,27 @@
       <w:r>
         <w:t xml:space="preserve">                                                                                                 Figure </w:t>
       </w:r>
-      <w:fldSimple w:instr=" SEQ Figure \* ARABIC ">
-        <w:r>
-          <w:rPr>
-            <w:noProof/>
-          </w:rPr>
-          <w:t>8</w:t>
-        </w:r>
-      </w:fldSimple>
+      <w:r>
+        <w:fldChar w:fldCharType="begin"/>
+      </w:r>
+      <w:r>
+        <w:instrText xml:space="preserve"> SEQ Figure \* ARABIC </w:instrText>
+      </w:r>
+      <w:r>
+        <w:fldChar w:fldCharType="separate"/>
+      </w:r>
+      <w:r>
+        <w:rPr>
+          <w:noProof/>
+        </w:rPr>
+        <w:t>8</w:t>
+      </w:r>
+      <w:r>
+        <w:rPr>
+          <w:noProof/>
+        </w:rPr>
+        <w:fldChar w:fldCharType="end"/>
+      </w:r>
       <w:r>
         <w:t>:Sequence Diagram for Searching Movies</w:t>
       </w:r>
@@ -3603,27 +3604,14 @@
       <w:r>
         <w:t xml:space="preserve">                                                                         Figure </w:t>
       </w:r>
-      <w:r>
-        <w:fldChar w:fldCharType="begin"/>
-      </w:r>
-      <w:r>
-        <w:instrText xml:space="preserve"> SEQ Figure \* ARABIC </w:instrText>
-      </w:r>
-      <w:r>
-        <w:fldChar w:fldCharType="separate"/>
-      </w:r>
-      <w:r>
-        <w:rPr>
-          <w:noProof/>
-        </w:rPr>
-        <w:t>9</w:t>
-      </w:r>
-      <w:r>
-        <w:rPr>
-          <w:noProof/>
-        </w:rPr>
-        <w:fldChar w:fldCharType="end"/>
-      </w:r>
+      <w:fldSimple w:instr=" SEQ Figure \* ARABIC ">
+        <w:r>
+          <w:rPr>
+            <w:noProof/>
+          </w:rPr>
+          <w:t>9</w:t>
+        </w:r>
+      </w:fldSimple>
       <w:r>
         <w:t xml:space="preserve">: </w:t>
       </w:r>
@@ -3711,30 +3699,14 @@
       <w:r>
         <w:t xml:space="preserve">                                                                   Figure </w:t>
       </w:r>
-      <w:r>
-        <w:fldChar w:fldCharType="begin"/>
-      </w:r>
-      <w:r>
-        <w:instrText xml:space="preserve"> SEQ Fi</w:instrText>
-      </w:r>
-      <w:r>
-        <w:instrText xml:space="preserve">gure \* ARABIC </w:instrText>
-      </w:r>
-      <w:r>
-        <w:fldChar w:fldCharType="separate"/>
-      </w:r>
-      <w:r>
-        <w:rPr>
-          <w:noProof/>
-        </w:rPr>
-        <w:t>10</w:t>
-      </w:r>
-      <w:r>
-        <w:rPr>
-          <w:noProof/>
-        </w:rPr>
-        <w:fldChar w:fldCharType="end"/>
-      </w:r>
+      <w:fldSimple w:instr=" SEQ Figure \* ARABIC ">
+        <w:r>
+          <w:rPr>
+            <w:noProof/>
+          </w:rPr>
+          <w:t>10</w:t>
+        </w:r>
+      </w:fldSimple>
       <w:r>
         <w:t>: metadata of user</w:t>
       </w:r>
@@ -3791,27 +3763,14 @@
       <w:r>
         <w:t xml:space="preserve">                                                   Figure </w:t>
       </w:r>
-      <w:r>
-        <w:fldChar w:fldCharType="begin"/>
-      </w:r>
-      <w:r>
-        <w:instrText xml:space="preserve"> SEQ Figure \* ARABIC </w:instrText>
-      </w:r>
-      <w:r>
-        <w:fldChar w:fldCharType="separate"/>
-      </w:r>
-      <w:r>
-        <w:rPr>
-          <w:noProof/>
-        </w:rPr>
-        <w:t>11</w:t>
-      </w:r>
-      <w:r>
-        <w:rPr>
-          <w:noProof/>
-        </w:rPr>
-        <w:fldChar w:fldCharType="end"/>
-      </w:r>
+      <w:fldSimple w:instr=" SEQ Figure \* ARABIC ">
+        <w:r>
+          <w:rPr>
+            <w:noProof/>
+          </w:rPr>
+          <w:t>11</w:t>
+        </w:r>
+      </w:fldSimple>
       <w:r>
         <w:t>: metadata for ticket</w:t>
       </w:r>
@@ -3870,27 +3829,14 @@
       <w:r>
         <w:t xml:space="preserve">                                Figure </w:t>
       </w:r>
-      <w:r>
-        <w:fldChar w:fldCharType="begin"/>
-      </w:r>
-      <w:r>
-        <w:instrText xml:space="preserve"> SEQ Figure \* ARABIC </w:instrText>
-      </w:r>
-      <w:r>
-        <w:fldChar w:fldCharType="separate"/>
-      </w:r>
-      <w:r>
-        <w:rPr>
-          <w:noProof/>
-        </w:rPr>
-        <w:t>12</w:t>
-      </w:r>
-      <w:r>
-        <w:rPr>
-          <w:noProof/>
-        </w:rPr>
-        <w:fldChar w:fldCharType="end"/>
-      </w:r>
+      <w:fldSimple w:instr=" SEQ Figure \* ARABIC ">
+        <w:r>
+          <w:rPr>
+            <w:noProof/>
+          </w:rPr>
+          <w:t>12</w:t>
+        </w:r>
+      </w:fldSimple>
       <w:r>
         <w:t>: metadata for shows</w:t>
       </w:r>
@@ -3947,27 +3893,14 @@
       <w:r>
         <w:t xml:space="preserve">                                     Figure </w:t>
       </w:r>
-      <w:r>
-        <w:fldChar w:fldCharType="begin"/>
-      </w:r>
-      <w:r>
-        <w:instrText xml:space="preserve"> SEQ Figure \* ARABIC </w:instrText>
-      </w:r>
-      <w:r>
-        <w:fldChar w:fldCharType="separate"/>
-      </w:r>
-      <w:r>
-        <w:rPr>
-          <w:noProof/>
-        </w:rPr>
-        <w:t>13</w:t>
-      </w:r>
-      <w:r>
-        <w:rPr>
-          <w:noProof/>
-        </w:rPr>
-        <w:fldChar w:fldCharType="end"/>
-      </w:r>
+      <w:fldSimple w:instr=" SEQ Figure \* ARABIC ">
+        <w:r>
+          <w:rPr>
+            <w:noProof/>
+          </w:rPr>
+          <w:t>13</w:t>
+        </w:r>
+      </w:fldSimple>
       <w:r>
         <w:t>: metadata for screen</w:t>
       </w:r>
@@ -4024,27 +3957,14 @@
       <w:r>
         <w:t xml:space="preserve">                                                   Figure </w:t>
       </w:r>
-      <w:r>
-        <w:fldChar w:fldCharType="begin"/>
-      </w:r>
-      <w:r>
-        <w:instrText xml:space="preserve"> SEQ Figure \* ARABIC </w:instrText>
-      </w:r>
-      <w:r>
-        <w:fldChar w:fldCharType="separate"/>
-      </w:r>
-      <w:r>
-        <w:rPr>
-          <w:noProof/>
-        </w:rPr>
-        <w:t>14</w:t>
-      </w:r>
-      <w:r>
-        <w:rPr>
-          <w:noProof/>
-        </w:rPr>
-        <w:fldChar w:fldCharType="end"/>
-      </w:r>
+      <w:fldSimple w:instr=" SEQ Figure \* ARABIC ">
+        <w:r>
+          <w:rPr>
+            <w:noProof/>
+          </w:rPr>
+          <w:t>14</w:t>
+        </w:r>
+      </w:fldSimple>
       <w:r>
         <w:t>: metadata for movies</w:t>
       </w:r>
@@ -4101,27 +4021,14 @@
       <w:r>
         <w:t xml:space="preserve">                                                               Figure </w:t>
       </w:r>
-      <w:r>
-        <w:fldChar w:fldCharType="begin"/>
-      </w:r>
-      <w:r>
-        <w:instrText xml:space="preserve"> SEQ Figure \* ARABIC </w:instrText>
-      </w:r>
-      <w:r>
-        <w:fldChar w:fldCharType="separate"/>
-      </w:r>
-      <w:r>
-        <w:rPr>
-          <w:noProof/>
-        </w:rPr>
-        <w:t>15</w:t>
-      </w:r>
-      <w:r>
-        <w:rPr>
-          <w:noProof/>
-        </w:rPr>
-        <w:fldChar w:fldCharType="end"/>
-      </w:r>
+      <w:fldSimple w:instr=" SEQ Figure \* ARABIC ">
+        <w:r>
+          <w:rPr>
+            <w:noProof/>
+          </w:rPr>
+          <w:t>15</w:t>
+        </w:r>
+      </w:fldSimple>
       <w:r>
         <w:t>: metadata for hall</w:t>
       </w:r>
@@ -4168,6 +4075,1522 @@
         </w:drawing>
       </w:r>
     </w:p>
+    <w:p/>
+    <w:p/>
+    <w:p/>
+    <w:p>
+      <w:pPr>
+        <w:rPr>
+          <w:b/>
+          <w:sz w:val="32"/>
+          <w:szCs w:val="32"/>
+        </w:rPr>
+      </w:pPr>
+      <w:r>
+        <w:rPr>
+          <w:b/>
+          <w:sz w:val="32"/>
+          <w:szCs w:val="32"/>
+        </w:rPr>
+        <w:lastRenderedPageBreak/>
+        <w:t>Chapter 4: Testing</w:t>
+      </w:r>
+    </w:p>
+    <w:p>
+      <w:pPr>
+        <w:rPr>
+          <w:sz w:val="28"/>
+          <w:szCs w:val="28"/>
+        </w:rPr>
+      </w:pPr>
+      <w:r>
+        <w:rPr>
+          <w:b/>
+          <w:sz w:val="32"/>
+          <w:szCs w:val="32"/>
+        </w:rPr>
+        <w:t xml:space="preserve">                        </w:t>
+      </w:r>
+      <w:r>
+        <w:rPr>
+          <w:sz w:val="28"/>
+          <w:szCs w:val="28"/>
+        </w:rPr>
+        <w:t>Software Testing is the process of check whether actual result matches expected result to ensure that software is defect fee.</w:t>
+      </w:r>
+      <w:r>
+        <w:rPr>
+          <w:sz w:val="28"/>
+          <w:szCs w:val="28"/>
+        </w:rPr>
+        <w:t xml:space="preserve"> It also helps to finds out error, missing requirement.</w:t>
+      </w:r>
+      <w:sdt>
+        <w:sdtPr>
+          <w:rPr>
+            <w:sz w:val="28"/>
+            <w:szCs w:val="28"/>
+          </w:rPr>
+          <w:id w:val="-1612498576"/>
+          <w:citation/>
+        </w:sdtPr>
+        <w:sdtContent>
+          <w:r>
+            <w:rPr>
+              <w:sz w:val="28"/>
+              <w:szCs w:val="28"/>
+            </w:rPr>
+            <w:fldChar w:fldCharType="begin"/>
+          </w:r>
+          <w:r>
+            <w:rPr>
+              <w:sz w:val="28"/>
+              <w:szCs w:val="28"/>
+            </w:rPr>
+            <w:instrText xml:space="preserve"> CITATION Gur19 \l 1033 </w:instrText>
+          </w:r>
+          <w:r>
+            <w:rPr>
+              <w:sz w:val="28"/>
+              <w:szCs w:val="28"/>
+            </w:rPr>
+            <w:fldChar w:fldCharType="separate"/>
+          </w:r>
+          <w:r>
+            <w:rPr>
+              <w:noProof/>
+              <w:sz w:val="28"/>
+              <w:szCs w:val="28"/>
+            </w:rPr>
+            <w:t xml:space="preserve"> </w:t>
+          </w:r>
+          <w:r>
+            <w:rPr>
+              <w:noProof/>
+              <w:sz w:val="28"/>
+              <w:szCs w:val="28"/>
+            </w:rPr>
+            <w:t>(Guru, 2019)</w:t>
+          </w:r>
+          <w:r>
+            <w:rPr>
+              <w:sz w:val="28"/>
+              <w:szCs w:val="28"/>
+            </w:rPr>
+            <w:fldChar w:fldCharType="end"/>
+          </w:r>
+        </w:sdtContent>
+      </w:sdt>
+    </w:p>
+    <w:p>
+      <w:pPr>
+        <w:rPr>
+          <w:sz w:val="28"/>
+          <w:szCs w:val="28"/>
+        </w:rPr>
+      </w:pPr>
+      <w:r>
+        <w:rPr>
+          <w:sz w:val="28"/>
+          <w:szCs w:val="28"/>
+        </w:rPr>
+        <w:t xml:space="preserve">          Black Box testing</w:t>
+      </w:r>
+    </w:p>
+    <w:tbl>
+      <w:tblPr>
+        <w:tblStyle w:val="TableGrid"/>
+        <w:tblW w:w="10008" w:type="dxa"/>
+        <w:tblLayout w:type="fixed"/>
+        <w:tblLook w:val="04A0" w:firstRow="1" w:lastRow="0" w:firstColumn="1" w:lastColumn="0" w:noHBand="0" w:noVBand="1"/>
+      </w:tblPr>
+      <w:tblGrid>
+        <w:gridCol w:w="1222"/>
+        <w:gridCol w:w="1726"/>
+        <w:gridCol w:w="1833"/>
+        <w:gridCol w:w="1506"/>
+        <w:gridCol w:w="1240"/>
+        <w:gridCol w:w="1063"/>
+        <w:gridCol w:w="1418"/>
+      </w:tblGrid>
+      <w:tr>
+        <w:trPr>
+          <w:trHeight w:val="1218"/>
+        </w:trPr>
+        <w:tc>
+          <w:tcPr>
+            <w:tcW w:w="1222" w:type="dxa"/>
+          </w:tcPr>
+          <w:p>
+            <w:pPr>
+              <w:jc w:val="center"/>
+            </w:pPr>
+            <w:bookmarkStart w:id="2" w:name="_GoBack"/>
+            <w:bookmarkEnd w:id="2"/>
+            <w:r>
+              <w:t>Testcase No.</w:t>
+            </w:r>
+          </w:p>
+        </w:tc>
+        <w:tc>
+          <w:tcPr>
+            <w:tcW w:w="1726" w:type="dxa"/>
+          </w:tcPr>
+          <w:p>
+            <w:r>
+              <w:t>Testcase</w:t>
+            </w:r>
+          </w:p>
+        </w:tc>
+        <w:tc>
+          <w:tcPr>
+            <w:tcW w:w="1833" w:type="dxa"/>
+          </w:tcPr>
+          <w:p>
+            <w:r>
+              <w:t>Expected result</w:t>
+            </w:r>
+          </w:p>
+        </w:tc>
+        <w:tc>
+          <w:tcPr>
+            <w:tcW w:w="1506" w:type="dxa"/>
+          </w:tcPr>
+          <w:p>
+            <w:r>
+              <w:t>Actual result</w:t>
+            </w:r>
+          </w:p>
+        </w:tc>
+        <w:tc>
+          <w:tcPr>
+            <w:tcW w:w="1240" w:type="dxa"/>
+          </w:tcPr>
+          <w:p>
+            <w:r>
+              <w:t>Pass or fail</w:t>
+            </w:r>
+          </w:p>
+        </w:tc>
+        <w:tc>
+          <w:tcPr>
+            <w:tcW w:w="1063" w:type="dxa"/>
+          </w:tcPr>
+          <w:p>
+            <w:r>
+              <w:t>Action</w:t>
+            </w:r>
+          </w:p>
+        </w:tc>
+        <w:tc>
+          <w:tcPr>
+            <w:tcW w:w="1418" w:type="dxa"/>
+          </w:tcPr>
+          <w:p>
+            <w:r>
+              <w:t>Conclusion</w:t>
+            </w:r>
+          </w:p>
+        </w:tc>
+      </w:tr>
+      <w:tr>
+        <w:trPr>
+          <w:trHeight w:val="1130"/>
+        </w:trPr>
+        <w:tc>
+          <w:tcPr>
+            <w:tcW w:w="1222" w:type="dxa"/>
+          </w:tcPr>
+          <w:p>
+            <w:pPr>
+              <w:jc w:val="center"/>
+            </w:pPr>
+            <w:r>
+              <w:t>k</w:t>
+            </w:r>
+            <w:r>
+              <w:t>1</w:t>
+            </w:r>
+          </w:p>
+        </w:tc>
+        <w:tc>
+          <w:tcPr>
+            <w:tcW w:w="1726" w:type="dxa"/>
+          </w:tcPr>
+          <w:p>
+            <w:r>
+              <w:t>Login</w:t>
+            </w:r>
+          </w:p>
+        </w:tc>
+        <w:tc>
+          <w:tcPr>
+            <w:tcW w:w="1833" w:type="dxa"/>
+          </w:tcPr>
+          <w:p>
+            <w:r>
+              <w:t>User can access system by entering username and password.</w:t>
+            </w:r>
+          </w:p>
+        </w:tc>
+        <w:tc>
+          <w:tcPr>
+            <w:tcW w:w="1506" w:type="dxa"/>
+          </w:tcPr>
+          <w:p>
+            <w:r>
+              <w:t>System accessed.</w:t>
+            </w:r>
+          </w:p>
+        </w:tc>
+        <w:tc>
+          <w:tcPr>
+            <w:tcW w:w="1240" w:type="dxa"/>
+          </w:tcPr>
+          <w:p>
+            <w:r>
+              <w:t>Pass</w:t>
+            </w:r>
+          </w:p>
+        </w:tc>
+        <w:tc>
+          <w:tcPr>
+            <w:tcW w:w="1063" w:type="dxa"/>
+          </w:tcPr>
+          <w:p>
+            <w:r>
+              <w:t>No action</w:t>
+            </w:r>
+          </w:p>
+        </w:tc>
+        <w:tc>
+          <w:tcPr>
+            <w:tcW w:w="1418" w:type="dxa"/>
+          </w:tcPr>
+          <w:p>
+            <w:r>
+              <w:t>Pass</w:t>
+            </w:r>
+          </w:p>
+        </w:tc>
+      </w:tr>
+      <w:tr>
+        <w:trPr>
+          <w:trHeight w:val="1038"/>
+        </w:trPr>
+        <w:tc>
+          <w:tcPr>
+            <w:tcW w:w="1222" w:type="dxa"/>
+          </w:tcPr>
+          <w:p>
+            <w:pPr>
+              <w:jc w:val="center"/>
+            </w:pPr>
+            <w:r>
+              <w:t>2</w:t>
+            </w:r>
+          </w:p>
+        </w:tc>
+        <w:tc>
+          <w:tcPr>
+            <w:tcW w:w="1726" w:type="dxa"/>
+          </w:tcPr>
+          <w:p>
+            <w:r>
+              <w:t>Register</w:t>
+            </w:r>
+          </w:p>
+        </w:tc>
+        <w:tc>
+          <w:tcPr>
+            <w:tcW w:w="1833" w:type="dxa"/>
+          </w:tcPr>
+          <w:p>
+            <w:r>
+              <w:t>User can redirect to login after filling details on register page</w:t>
+            </w:r>
+          </w:p>
+        </w:tc>
+        <w:tc>
+          <w:tcPr>
+            <w:tcW w:w="1506" w:type="dxa"/>
+          </w:tcPr>
+          <w:p>
+            <w:r>
+              <w:t>Login form view</w:t>
+            </w:r>
+          </w:p>
+        </w:tc>
+        <w:tc>
+          <w:tcPr>
+            <w:tcW w:w="1240" w:type="dxa"/>
+          </w:tcPr>
+          <w:p>
+            <w:r>
+              <w:t>Pass</w:t>
+            </w:r>
+          </w:p>
+        </w:tc>
+        <w:tc>
+          <w:tcPr>
+            <w:tcW w:w="1063" w:type="dxa"/>
+          </w:tcPr>
+          <w:p>
+            <w:r>
+              <w:t>No action</w:t>
+            </w:r>
+          </w:p>
+        </w:tc>
+        <w:tc>
+          <w:tcPr>
+            <w:tcW w:w="1418" w:type="dxa"/>
+          </w:tcPr>
+          <w:p>
+            <w:r>
+              <w:t>Pass</w:t>
+            </w:r>
+          </w:p>
+        </w:tc>
+      </w:tr>
+      <w:tr>
+        <w:trPr>
+          <w:trHeight w:val="788"/>
+        </w:trPr>
+        <w:tc>
+          <w:tcPr>
+            <w:tcW w:w="1222" w:type="dxa"/>
+          </w:tcPr>
+          <w:p>
+            <w:pPr>
+              <w:jc w:val="center"/>
+            </w:pPr>
+            <w:r>
+              <w:t>3</w:t>
+            </w:r>
+          </w:p>
+        </w:tc>
+        <w:tc>
+          <w:tcPr>
+            <w:tcW w:w="1726" w:type="dxa"/>
+          </w:tcPr>
+          <w:p>
+            <w:r>
+              <w:t>Book Ticket</w:t>
+            </w:r>
+          </w:p>
+        </w:tc>
+        <w:tc>
+          <w:tcPr>
+            <w:tcW w:w="1833" w:type="dxa"/>
+          </w:tcPr>
+          <w:p>
+            <w:r>
+              <w:t>User can book tickets.</w:t>
+            </w:r>
+          </w:p>
+        </w:tc>
+        <w:tc>
+          <w:tcPr>
+            <w:tcW w:w="1506" w:type="dxa"/>
+          </w:tcPr>
+          <w:p>
+            <w:r>
+              <w:t>User book ticket Successfully</w:t>
+            </w:r>
+          </w:p>
+        </w:tc>
+        <w:tc>
+          <w:tcPr>
+            <w:tcW w:w="1240" w:type="dxa"/>
+          </w:tcPr>
+          <w:p>
+            <w:r>
+              <w:t>Pass</w:t>
+            </w:r>
+          </w:p>
+        </w:tc>
+        <w:tc>
+          <w:tcPr>
+            <w:tcW w:w="1063" w:type="dxa"/>
+          </w:tcPr>
+          <w:p>
+            <w:r>
+              <w:t>No action</w:t>
+            </w:r>
+          </w:p>
+        </w:tc>
+        <w:tc>
+          <w:tcPr>
+            <w:tcW w:w="1418" w:type="dxa"/>
+          </w:tcPr>
+          <w:p>
+            <w:r>
+              <w:t>Pass</w:t>
+            </w:r>
+          </w:p>
+        </w:tc>
+      </w:tr>
+      <w:tr>
+        <w:trPr>
+          <w:trHeight w:val="774"/>
+        </w:trPr>
+        <w:tc>
+          <w:tcPr>
+            <w:tcW w:w="1222" w:type="dxa"/>
+          </w:tcPr>
+          <w:p>
+            <w:pPr>
+              <w:jc w:val="center"/>
+            </w:pPr>
+            <w:r>
+              <w:t>4</w:t>
+            </w:r>
+          </w:p>
+        </w:tc>
+        <w:tc>
+          <w:tcPr>
+            <w:tcW w:w="1726" w:type="dxa"/>
+          </w:tcPr>
+          <w:p>
+            <w:r>
+              <w:t>Add Movies</w:t>
+            </w:r>
+          </w:p>
+        </w:tc>
+        <w:tc>
+          <w:tcPr>
+            <w:tcW w:w="1833" w:type="dxa"/>
+          </w:tcPr>
+          <w:p>
+            <w:r>
+              <w:t>Movies should add in database</w:t>
+            </w:r>
+          </w:p>
+        </w:tc>
+        <w:tc>
+          <w:tcPr>
+            <w:tcW w:w="1506" w:type="dxa"/>
+          </w:tcPr>
+          <w:p>
+            <w:r>
+              <w:t>Movies added to database successfully</w:t>
+            </w:r>
+          </w:p>
+        </w:tc>
+        <w:tc>
+          <w:tcPr>
+            <w:tcW w:w="1240" w:type="dxa"/>
+          </w:tcPr>
+          <w:p>
+            <w:r>
+              <w:t>Pass</w:t>
+            </w:r>
+          </w:p>
+        </w:tc>
+        <w:tc>
+          <w:tcPr>
+            <w:tcW w:w="1063" w:type="dxa"/>
+          </w:tcPr>
+          <w:p>
+            <w:r>
+              <w:t>No action</w:t>
+            </w:r>
+          </w:p>
+        </w:tc>
+        <w:tc>
+          <w:tcPr>
+            <w:tcW w:w="1418" w:type="dxa"/>
+          </w:tcPr>
+          <w:p>
+            <w:r>
+              <w:t>Pass</w:t>
+            </w:r>
+          </w:p>
+        </w:tc>
+      </w:tr>
+      <w:tr>
+        <w:trPr>
+          <w:trHeight w:val="788"/>
+        </w:trPr>
+        <w:tc>
+          <w:tcPr>
+            <w:tcW w:w="1222" w:type="dxa"/>
+          </w:tcPr>
+          <w:p>
+            <w:pPr>
+              <w:jc w:val="center"/>
+            </w:pPr>
+            <w:r>
+              <w:t>5</w:t>
+            </w:r>
+          </w:p>
+        </w:tc>
+        <w:tc>
+          <w:tcPr>
+            <w:tcW w:w="1726" w:type="dxa"/>
+          </w:tcPr>
+          <w:p>
+            <w:r>
+              <w:t>Update Movies</w:t>
+            </w:r>
+          </w:p>
+        </w:tc>
+        <w:tc>
+          <w:tcPr>
+            <w:tcW w:w="1833" w:type="dxa"/>
+          </w:tcPr>
+          <w:p>
+            <w:r>
+              <w:t>Movies should be update in database</w:t>
+            </w:r>
+          </w:p>
+        </w:tc>
+        <w:tc>
+          <w:tcPr>
+            <w:tcW w:w="1506" w:type="dxa"/>
+          </w:tcPr>
+          <w:p>
+            <w:r>
+              <w:t>Movies Updated successfully</w:t>
+            </w:r>
+          </w:p>
+        </w:tc>
+        <w:tc>
+          <w:tcPr>
+            <w:tcW w:w="1240" w:type="dxa"/>
+          </w:tcPr>
+          <w:p>
+            <w:r>
+              <w:t>Pass</w:t>
+            </w:r>
+          </w:p>
+        </w:tc>
+        <w:tc>
+          <w:tcPr>
+            <w:tcW w:w="1063" w:type="dxa"/>
+          </w:tcPr>
+          <w:p>
+            <w:r>
+              <w:t>No action</w:t>
+            </w:r>
+          </w:p>
+        </w:tc>
+        <w:tc>
+          <w:tcPr>
+            <w:tcW w:w="1418" w:type="dxa"/>
+          </w:tcPr>
+          <w:p>
+            <w:r>
+              <w:t>Pass</w:t>
+            </w:r>
+          </w:p>
+        </w:tc>
+      </w:tr>
+      <w:tr>
+        <w:trPr>
+          <w:trHeight w:val="774"/>
+        </w:trPr>
+        <w:tc>
+          <w:tcPr>
+            <w:tcW w:w="1222" w:type="dxa"/>
+          </w:tcPr>
+          <w:p>
+            <w:pPr>
+              <w:jc w:val="center"/>
+            </w:pPr>
+            <w:r>
+              <w:t>6</w:t>
+            </w:r>
+          </w:p>
+        </w:tc>
+        <w:tc>
+          <w:tcPr>
+            <w:tcW w:w="1726" w:type="dxa"/>
+          </w:tcPr>
+          <w:p>
+            <w:r>
+              <w:t>Delete Movies</w:t>
+            </w:r>
+          </w:p>
+        </w:tc>
+        <w:tc>
+          <w:tcPr>
+            <w:tcW w:w="1833" w:type="dxa"/>
+          </w:tcPr>
+          <w:p>
+            <w:r>
+              <w:t>Movies should be deleted from database</w:t>
+            </w:r>
+          </w:p>
+        </w:tc>
+        <w:tc>
+          <w:tcPr>
+            <w:tcW w:w="1506" w:type="dxa"/>
+          </w:tcPr>
+          <w:p>
+            <w:r>
+              <w:t>Movies deleted from database</w:t>
+            </w:r>
+          </w:p>
+        </w:tc>
+        <w:tc>
+          <w:tcPr>
+            <w:tcW w:w="1240" w:type="dxa"/>
+          </w:tcPr>
+          <w:p>
+            <w:r>
+              <w:t>Pass</w:t>
+            </w:r>
+          </w:p>
+        </w:tc>
+        <w:tc>
+          <w:tcPr>
+            <w:tcW w:w="1063" w:type="dxa"/>
+          </w:tcPr>
+          <w:p>
+            <w:r>
+              <w:t>No action</w:t>
+            </w:r>
+          </w:p>
+        </w:tc>
+        <w:tc>
+          <w:tcPr>
+            <w:tcW w:w="1418" w:type="dxa"/>
+          </w:tcPr>
+          <w:p>
+            <w:r>
+              <w:t>Pass</w:t>
+            </w:r>
+          </w:p>
+        </w:tc>
+      </w:tr>
+      <w:tr>
+        <w:trPr>
+          <w:trHeight w:val="774"/>
+        </w:trPr>
+        <w:tc>
+          <w:tcPr>
+            <w:tcW w:w="1222" w:type="dxa"/>
+          </w:tcPr>
+          <w:p>
+            <w:pPr>
+              <w:jc w:val="center"/>
+            </w:pPr>
+            <w:r>
+              <w:t>7</w:t>
+            </w:r>
+          </w:p>
+        </w:tc>
+        <w:tc>
+          <w:tcPr>
+            <w:tcW w:w="1726" w:type="dxa"/>
+          </w:tcPr>
+          <w:p>
+            <w:r>
+              <w:t>Add show</w:t>
+            </w:r>
+          </w:p>
+        </w:tc>
+        <w:tc>
+          <w:tcPr>
+            <w:tcW w:w="1833" w:type="dxa"/>
+          </w:tcPr>
+          <w:p>
+            <w:r>
+              <w:t>Show should be added to database</w:t>
+            </w:r>
+          </w:p>
+        </w:tc>
+        <w:tc>
+          <w:tcPr>
+            <w:tcW w:w="1506" w:type="dxa"/>
+          </w:tcPr>
+          <w:p>
+            <w:r>
+              <w:t>Show added successfully</w:t>
+            </w:r>
+          </w:p>
+        </w:tc>
+        <w:tc>
+          <w:tcPr>
+            <w:tcW w:w="1240" w:type="dxa"/>
+          </w:tcPr>
+          <w:p>
+            <w:r>
+              <w:t>Pass</w:t>
+            </w:r>
+          </w:p>
+        </w:tc>
+        <w:tc>
+          <w:tcPr>
+            <w:tcW w:w="1063" w:type="dxa"/>
+          </w:tcPr>
+          <w:p>
+            <w:r>
+              <w:t>No action</w:t>
+            </w:r>
+          </w:p>
+        </w:tc>
+        <w:tc>
+          <w:tcPr>
+            <w:tcW w:w="1418" w:type="dxa"/>
+          </w:tcPr>
+          <w:p>
+            <w:r>
+              <w:t>Pass</w:t>
+            </w:r>
+          </w:p>
+        </w:tc>
+      </w:tr>
+      <w:tr>
+        <w:trPr>
+          <w:trHeight w:val="525"/>
+        </w:trPr>
+        <w:tc>
+          <w:tcPr>
+            <w:tcW w:w="1222" w:type="dxa"/>
+          </w:tcPr>
+          <w:p>
+            <w:pPr>
+              <w:jc w:val="center"/>
+            </w:pPr>
+            <w:r>
+              <w:t>8</w:t>
+            </w:r>
+          </w:p>
+        </w:tc>
+        <w:tc>
+          <w:tcPr>
+            <w:tcW w:w="1726" w:type="dxa"/>
+          </w:tcPr>
+          <w:p>
+            <w:r>
+              <w:t>Add screen</w:t>
+            </w:r>
+          </w:p>
+        </w:tc>
+        <w:tc>
+          <w:tcPr>
+            <w:tcW w:w="1833" w:type="dxa"/>
+          </w:tcPr>
+          <w:p>
+            <w:r>
+              <w:t>Screen should add to database</w:t>
+            </w:r>
+          </w:p>
+        </w:tc>
+        <w:tc>
+          <w:tcPr>
+            <w:tcW w:w="1506" w:type="dxa"/>
+          </w:tcPr>
+          <w:p>
+            <w:r>
+              <w:t>Screen added successfully</w:t>
+            </w:r>
+          </w:p>
+        </w:tc>
+        <w:tc>
+          <w:tcPr>
+            <w:tcW w:w="1240" w:type="dxa"/>
+          </w:tcPr>
+          <w:p>
+            <w:r>
+              <w:t>Pass</w:t>
+            </w:r>
+          </w:p>
+        </w:tc>
+        <w:tc>
+          <w:tcPr>
+            <w:tcW w:w="1063" w:type="dxa"/>
+          </w:tcPr>
+          <w:p>
+            <w:r>
+              <w:t>No action</w:t>
+            </w:r>
+          </w:p>
+        </w:tc>
+        <w:tc>
+          <w:tcPr>
+            <w:tcW w:w="1418" w:type="dxa"/>
+          </w:tcPr>
+          <w:p>
+            <w:r>
+              <w:t>Pass</w:t>
+            </w:r>
+          </w:p>
+        </w:tc>
+      </w:tr>
+      <w:tr>
+        <w:trPr>
+          <w:trHeight w:val="511"/>
+        </w:trPr>
+        <w:tc>
+          <w:tcPr>
+            <w:tcW w:w="1222" w:type="dxa"/>
+          </w:tcPr>
+          <w:p>
+            <w:pPr>
+              <w:jc w:val="center"/>
+            </w:pPr>
+            <w:r>
+              <w:t>9</w:t>
+            </w:r>
+          </w:p>
+        </w:tc>
+        <w:tc>
+          <w:tcPr>
+            <w:tcW w:w="1726" w:type="dxa"/>
+          </w:tcPr>
+          <w:p>
+            <w:r>
+              <w:t>Add hall</w:t>
+            </w:r>
+          </w:p>
+        </w:tc>
+        <w:tc>
+          <w:tcPr>
+            <w:tcW w:w="1833" w:type="dxa"/>
+          </w:tcPr>
+          <w:p>
+            <w:r>
+              <w:t xml:space="preserve">Hall should be </w:t>
+            </w:r>
+            <w:proofErr w:type="gramStart"/>
+            <w:r>
+              <w:t>add</w:t>
+            </w:r>
+            <w:proofErr w:type="gramEnd"/>
+            <w:r>
+              <w:t xml:space="preserve"> in database</w:t>
+            </w:r>
+          </w:p>
+        </w:tc>
+        <w:tc>
+          <w:tcPr>
+            <w:tcW w:w="1506" w:type="dxa"/>
+          </w:tcPr>
+          <w:p>
+            <w:r>
+              <w:t>display error message</w:t>
+            </w:r>
+          </w:p>
+        </w:tc>
+        <w:tc>
+          <w:tcPr>
+            <w:tcW w:w="1240" w:type="dxa"/>
+          </w:tcPr>
+          <w:p>
+            <w:r>
+              <w:t>fail</w:t>
+            </w:r>
+          </w:p>
+        </w:tc>
+        <w:tc>
+          <w:tcPr>
+            <w:tcW w:w="1063" w:type="dxa"/>
+          </w:tcPr>
+          <w:p>
+            <w:r>
+              <w:t>fix error message</w:t>
+            </w:r>
+          </w:p>
+        </w:tc>
+        <w:tc>
+          <w:tcPr>
+            <w:tcW w:w="1418" w:type="dxa"/>
+          </w:tcPr>
+          <w:p>
+            <w:r>
+              <w:t>fail</w:t>
+            </w:r>
+          </w:p>
+        </w:tc>
+      </w:tr>
+      <w:tr>
+        <w:trPr>
+          <w:trHeight w:val="1052"/>
+        </w:trPr>
+        <w:tc>
+          <w:tcPr>
+            <w:tcW w:w="1222" w:type="dxa"/>
+          </w:tcPr>
+          <w:p>
+            <w:pPr>
+              <w:jc w:val="center"/>
+            </w:pPr>
+            <w:r>
+              <w:t>10</w:t>
+            </w:r>
+          </w:p>
+        </w:tc>
+        <w:tc>
+          <w:tcPr>
+            <w:tcW w:w="1726" w:type="dxa"/>
+          </w:tcPr>
+          <w:p>
+            <w:r>
+              <w:t>Add Upcoming Movies</w:t>
+            </w:r>
+          </w:p>
+        </w:tc>
+        <w:tc>
+          <w:tcPr>
+            <w:tcW w:w="1833" w:type="dxa"/>
+          </w:tcPr>
+          <w:p>
+            <w:r>
+              <w:t>Add upcoming movies in database</w:t>
+            </w:r>
+          </w:p>
+        </w:tc>
+        <w:tc>
+          <w:tcPr>
+            <w:tcW w:w="1506" w:type="dxa"/>
+          </w:tcPr>
+          <w:p>
+            <w:r>
+              <w:t>Display error message with no route found</w:t>
+            </w:r>
+          </w:p>
+        </w:tc>
+        <w:tc>
+          <w:tcPr>
+            <w:tcW w:w="1240" w:type="dxa"/>
+          </w:tcPr>
+          <w:p>
+            <w:r>
+              <w:t>fail</w:t>
+            </w:r>
+          </w:p>
+        </w:tc>
+        <w:tc>
+          <w:tcPr>
+            <w:tcW w:w="1063" w:type="dxa"/>
+          </w:tcPr>
+          <w:p>
+            <w:r>
+              <w:t xml:space="preserve">Fix route error </w:t>
+            </w:r>
+          </w:p>
+        </w:tc>
+        <w:tc>
+          <w:tcPr>
+            <w:tcW w:w="1418" w:type="dxa"/>
+          </w:tcPr>
+          <w:p>
+            <w:r>
+              <w:t>fail</w:t>
+            </w:r>
+          </w:p>
+        </w:tc>
+      </w:tr>
+      <w:tr>
+        <w:trPr>
+          <w:trHeight w:val="774"/>
+        </w:trPr>
+        <w:tc>
+          <w:tcPr>
+            <w:tcW w:w="1222" w:type="dxa"/>
+          </w:tcPr>
+          <w:p>
+            <w:pPr>
+              <w:jc w:val="center"/>
+            </w:pPr>
+            <w:r>
+              <w:lastRenderedPageBreak/>
+              <w:t>11</w:t>
+            </w:r>
+          </w:p>
+        </w:tc>
+        <w:tc>
+          <w:tcPr>
+            <w:tcW w:w="1726" w:type="dxa"/>
+          </w:tcPr>
+          <w:p>
+            <w:r>
+              <w:t>Update Upcoming Movies</w:t>
+            </w:r>
+          </w:p>
+        </w:tc>
+        <w:tc>
+          <w:tcPr>
+            <w:tcW w:w="1833" w:type="dxa"/>
+          </w:tcPr>
+          <w:p>
+            <w:r>
+              <w:t>Update upcoming movies in database</w:t>
+            </w:r>
+          </w:p>
+        </w:tc>
+        <w:tc>
+          <w:tcPr>
+            <w:tcW w:w="1506" w:type="dxa"/>
+          </w:tcPr>
+          <w:p>
+            <w:r>
+              <w:t>Updated successfully</w:t>
+            </w:r>
+          </w:p>
+        </w:tc>
+        <w:tc>
+          <w:tcPr>
+            <w:tcW w:w="1240" w:type="dxa"/>
+          </w:tcPr>
+          <w:p>
+            <w:r>
+              <w:t>pass</w:t>
+            </w:r>
+          </w:p>
+        </w:tc>
+        <w:tc>
+          <w:tcPr>
+            <w:tcW w:w="1063" w:type="dxa"/>
+          </w:tcPr>
+          <w:p>
+            <w:r>
+              <w:t>No action</w:t>
+            </w:r>
+          </w:p>
+        </w:tc>
+        <w:tc>
+          <w:tcPr>
+            <w:tcW w:w="1418" w:type="dxa"/>
+          </w:tcPr>
+          <w:p>
+            <w:r>
+              <w:t>Pass</w:t>
+            </w:r>
+          </w:p>
+        </w:tc>
+      </w:tr>
+      <w:tr>
+        <w:trPr>
+          <w:trHeight w:val="774"/>
+        </w:trPr>
+        <w:tc>
+          <w:tcPr>
+            <w:tcW w:w="1222" w:type="dxa"/>
+          </w:tcPr>
+          <w:p>
+            <w:pPr>
+              <w:jc w:val="center"/>
+            </w:pPr>
+            <w:r>
+              <w:t>12</w:t>
+            </w:r>
+          </w:p>
+        </w:tc>
+        <w:tc>
+          <w:tcPr>
+            <w:tcW w:w="1726" w:type="dxa"/>
+          </w:tcPr>
+          <w:p>
+            <w:r>
+              <w:t>Cancel Booking</w:t>
+            </w:r>
+          </w:p>
+        </w:tc>
+        <w:tc>
+          <w:tcPr>
+            <w:tcW w:w="1833" w:type="dxa"/>
+          </w:tcPr>
+          <w:p>
+            <w:r>
+              <w:t>Book ticket should delete from database</w:t>
+            </w:r>
+          </w:p>
+        </w:tc>
+        <w:tc>
+          <w:tcPr>
+            <w:tcW w:w="1506" w:type="dxa"/>
+          </w:tcPr>
+          <w:p>
+            <w:r>
+              <w:t>Book ticket deleted successfully</w:t>
+            </w:r>
+          </w:p>
+        </w:tc>
+        <w:tc>
+          <w:tcPr>
+            <w:tcW w:w="1240" w:type="dxa"/>
+          </w:tcPr>
+          <w:p>
+            <w:r>
+              <w:t>pass</w:t>
+            </w:r>
+          </w:p>
+        </w:tc>
+        <w:tc>
+          <w:tcPr>
+            <w:tcW w:w="1063" w:type="dxa"/>
+          </w:tcPr>
+          <w:p>
+            <w:r>
+              <w:t>No action</w:t>
+            </w:r>
+          </w:p>
+        </w:tc>
+        <w:tc>
+          <w:tcPr>
+            <w:tcW w:w="1418" w:type="dxa"/>
+          </w:tcPr>
+          <w:p>
+            <w:r>
+              <w:t>Pass</w:t>
+            </w:r>
+          </w:p>
+        </w:tc>
+      </w:tr>
+    </w:tbl>
+    <w:p>
+      <w:pPr>
+        <w:rPr>
+          <w:sz w:val="48"/>
+          <w:szCs w:val="48"/>
+        </w:rPr>
+      </w:pPr>
+    </w:p>
+    <w:p>
+      <w:pPr>
+        <w:rPr>
+          <w:sz w:val="48"/>
+          <w:szCs w:val="48"/>
+        </w:rPr>
+      </w:pPr>
+    </w:p>
+    <w:p>
+      <w:pPr>
+        <w:rPr>
+          <w:sz w:val="40"/>
+          <w:szCs w:val="40"/>
+        </w:rPr>
+      </w:pPr>
+      <w:r>
+        <w:rPr>
+          <w:sz w:val="40"/>
+          <w:szCs w:val="40"/>
+        </w:rPr>
+        <w:t>Unit Testing</w:t>
+      </w:r>
+    </w:p>
+    <w:p>
+      <w:pPr>
+        <w:pStyle w:val="ListParagraph"/>
+        <w:numPr>
+          <w:ilvl w:val="0"/>
+          <w:numId w:val="3"/>
+        </w:numPr>
+        <w:rPr>
+          <w:sz w:val="28"/>
+          <w:szCs w:val="28"/>
+        </w:rPr>
+      </w:pPr>
+      <w:r>
+        <w:rPr>
+          <w:sz w:val="28"/>
+          <w:szCs w:val="28"/>
+        </w:rPr>
+        <w:t>Login and Register</w:t>
+      </w:r>
+    </w:p>
+    <w:p>
+      <w:pPr>
+        <w:pStyle w:val="ListParagraph"/>
+        <w:keepNext/>
+      </w:pPr>
+      <w:r>
+        <w:rPr>
+          <w:sz w:val="40"/>
+          <w:szCs w:val="40"/>
+        </w:rPr>
+        <w:t xml:space="preserve">     </w:t>
+      </w:r>
+      <w:r>
+        <w:rPr>
+          <w:noProof/>
+        </w:rPr>
+        <w:drawing>
+          <wp:inline distT="0" distB="0" distL="0" distR="0" wp14:anchorId="70E1E789" wp14:editId="2FFE6DE1">
+            <wp:extent cx="5943600" cy="2782570"/>
+            <wp:effectExtent l="0" t="0" r="0" b="0"/>
+            <wp:docPr id="17" name="Picture 17"/>
+            <wp:cNvGraphicFramePr>
+              <a:graphicFrameLocks xmlns:a="http://schemas.openxmlformats.org/drawingml/2006/main" noChangeAspect="1"/>
+            </wp:cNvGraphicFramePr>
+            <a:graphic xmlns:a="http://schemas.openxmlformats.org/drawingml/2006/main">
+              <a:graphicData uri="http://schemas.openxmlformats.org/drawingml/2006/picture">
+                <pic:pic xmlns:pic="http://schemas.openxmlformats.org/drawingml/2006/picture">
+                  <pic:nvPicPr>
+                    <pic:cNvPr id="1" name=""/>
+                    <pic:cNvPicPr/>
+                  </pic:nvPicPr>
+                  <pic:blipFill>
+                    <a:blip r:embed="rId24"/>
+                    <a:stretch>
+                      <a:fillRect/>
+                    </a:stretch>
+                  </pic:blipFill>
+                  <pic:spPr>
+                    <a:xfrm>
+                      <a:off x="0" y="0"/>
+                      <a:ext cx="5943600" cy="2782570"/>
+                    </a:xfrm>
+                    <a:prstGeom prst="rect">
+                      <a:avLst/>
+                    </a:prstGeom>
+                  </pic:spPr>
+                </pic:pic>
+              </a:graphicData>
+            </a:graphic>
+          </wp:inline>
+        </w:drawing>
+      </w:r>
+    </w:p>
+    <w:p>
+      <w:pPr>
+        <w:pStyle w:val="Caption"/>
+      </w:pPr>
+      <w:r>
+        <w:t xml:space="preserve">                                                             Figure </w:t>
+      </w:r>
+      <w:fldSimple w:instr=" SEQ Figure \* ARABIC ">
+        <w:r>
+          <w:rPr>
+            <w:noProof/>
+          </w:rPr>
+          <w:t>16</w:t>
+        </w:r>
+      </w:fldSimple>
+      <w:r>
+        <w:t xml:space="preserve">: Login </w:t>
+      </w:r>
+    </w:p>
+    <w:p/>
+    <w:p>
+      <w:pPr>
+        <w:keepNext/>
+      </w:pPr>
+      <w:r>
+        <w:lastRenderedPageBreak/>
+        <w:t xml:space="preserve">              </w:t>
+      </w:r>
+      <w:r>
+        <w:rPr>
+          <w:noProof/>
+        </w:rPr>
+        <w:drawing>
+          <wp:inline distT="0" distB="0" distL="0" distR="0" wp14:anchorId="3E048275" wp14:editId="7C626964">
+            <wp:extent cx="5943600" cy="2978785"/>
+            <wp:effectExtent l="0" t="0" r="0" b="0"/>
+            <wp:docPr id="18" name="Picture 18"/>
+            <wp:cNvGraphicFramePr>
+              <a:graphicFrameLocks xmlns:a="http://schemas.openxmlformats.org/drawingml/2006/main" noChangeAspect="1"/>
+            </wp:cNvGraphicFramePr>
+            <a:graphic xmlns:a="http://schemas.openxmlformats.org/drawingml/2006/main">
+              <a:graphicData uri="http://schemas.openxmlformats.org/drawingml/2006/picture">
+                <pic:pic xmlns:pic="http://schemas.openxmlformats.org/drawingml/2006/picture">
+                  <pic:nvPicPr>
+                    <pic:cNvPr id="1" name=""/>
+                    <pic:cNvPicPr/>
+                  </pic:nvPicPr>
+                  <pic:blipFill>
+                    <a:blip r:embed="rId25"/>
+                    <a:stretch>
+                      <a:fillRect/>
+                    </a:stretch>
+                  </pic:blipFill>
+                  <pic:spPr>
+                    <a:xfrm>
+                      <a:off x="0" y="0"/>
+                      <a:ext cx="5943600" cy="2978785"/>
+                    </a:xfrm>
+                    <a:prstGeom prst="rect">
+                      <a:avLst/>
+                    </a:prstGeom>
+                  </pic:spPr>
+                </pic:pic>
+              </a:graphicData>
+            </a:graphic>
+          </wp:inline>
+        </w:drawing>
+      </w:r>
+    </w:p>
+    <w:p>
+      <w:pPr>
+        <w:pStyle w:val="Caption"/>
+      </w:pPr>
+      <w:r>
+        <w:t xml:space="preserve">                                   Figure </w:t>
+      </w:r>
+      <w:fldSimple w:instr=" SEQ Figure \* ARABIC ">
+        <w:r>
+          <w:rPr>
+            <w:noProof/>
+          </w:rPr>
+          <w:t>17</w:t>
+        </w:r>
+      </w:fldSimple>
+      <w:r>
+        <w:t>:Register</w:t>
+      </w:r>
+    </w:p>
+    <w:p/>
+    <w:p/>
+    <w:p>
+      <w:pPr>
+        <w:pStyle w:val="ListParagraph"/>
+        <w:numPr>
+          <w:ilvl w:val="0"/>
+          <w:numId w:val="3"/>
+        </w:numPr>
+      </w:pPr>
+      <w:r>
+        <w:t>Add Movie</w:t>
+      </w:r>
+    </w:p>
+    <w:p>
+      <w:pPr>
+        <w:pStyle w:val="ListParagraph"/>
+      </w:pPr>
+    </w:p>
+    <w:p>
+      <w:pPr>
+        <w:pStyle w:val="ListParagraph"/>
+        <w:keepNext/>
+      </w:pPr>
+      <w:r>
+        <w:rPr>
+          <w:noProof/>
+        </w:rPr>
+        <w:drawing>
+          <wp:inline distT="0" distB="0" distL="0" distR="0" wp14:anchorId="3C00D3E2" wp14:editId="57FCE770">
+            <wp:extent cx="5943600" cy="3427095"/>
+            <wp:effectExtent l="0" t="0" r="0" b="1905"/>
+            <wp:docPr id="19" name="Picture 19"/>
+            <wp:cNvGraphicFramePr>
+              <a:graphicFrameLocks xmlns:a="http://schemas.openxmlformats.org/drawingml/2006/main" noChangeAspect="1"/>
+            </wp:cNvGraphicFramePr>
+            <a:graphic xmlns:a="http://schemas.openxmlformats.org/drawingml/2006/main">
+              <a:graphicData uri="http://schemas.openxmlformats.org/drawingml/2006/picture">
+                <pic:pic xmlns:pic="http://schemas.openxmlformats.org/drawingml/2006/picture">
+                  <pic:nvPicPr>
+                    <pic:cNvPr id="1" name=""/>
+                    <pic:cNvPicPr/>
+                  </pic:nvPicPr>
+                  <pic:blipFill>
+                    <a:blip r:embed="rId26"/>
+                    <a:stretch>
+                      <a:fillRect/>
+                    </a:stretch>
+                  </pic:blipFill>
+                  <pic:spPr>
+                    <a:xfrm>
+                      <a:off x="0" y="0"/>
+                      <a:ext cx="5943600" cy="3427095"/>
+                    </a:xfrm>
+                    <a:prstGeom prst="rect">
+                      <a:avLst/>
+                    </a:prstGeom>
+                  </pic:spPr>
+                </pic:pic>
+              </a:graphicData>
+            </a:graphic>
+          </wp:inline>
+        </w:drawing>
+      </w:r>
+    </w:p>
+    <w:p>
+      <w:pPr>
+        <w:pStyle w:val="Caption"/>
+      </w:pPr>
+      <w:r>
+        <w:t xml:space="preserve">                                                                 Figure </w:t>
+      </w:r>
+      <w:fldSimple w:instr=" SEQ Figure \* ARABIC ">
+        <w:r>
+          <w:rPr>
+            <w:noProof/>
+          </w:rPr>
+          <w:t>18</w:t>
+        </w:r>
+      </w:fldSimple>
+      <w:r>
+        <w:t>: Add Movies</w:t>
+      </w:r>
+    </w:p>
+    <w:p>
+      <w:r>
+        <w:lastRenderedPageBreak/>
+        <w:t>3.Book seat</w:t>
+      </w:r>
+    </w:p>
+    <w:p>
+      <w:pPr>
+        <w:keepNext/>
+      </w:pPr>
+      <w:r>
+        <w:t xml:space="preserve">            </w:t>
+      </w:r>
+      <w:r>
+        <w:rPr>
+          <w:noProof/>
+        </w:rPr>
+        <w:drawing>
+          <wp:inline distT="0" distB="0" distL="0" distR="0" wp14:anchorId="22D5307D" wp14:editId="35EC9822">
+            <wp:extent cx="5943600" cy="3220085"/>
+            <wp:effectExtent l="0" t="0" r="0" b="0"/>
+            <wp:docPr id="20" name="Picture 20"/>
+            <wp:cNvGraphicFramePr>
+              <a:graphicFrameLocks xmlns:a="http://schemas.openxmlformats.org/drawingml/2006/main" noChangeAspect="1"/>
+            </wp:cNvGraphicFramePr>
+            <a:graphic xmlns:a="http://schemas.openxmlformats.org/drawingml/2006/main">
+              <a:graphicData uri="http://schemas.openxmlformats.org/drawingml/2006/picture">
+                <pic:pic xmlns:pic="http://schemas.openxmlformats.org/drawingml/2006/picture">
+                  <pic:nvPicPr>
+                    <pic:cNvPr id="1" name=""/>
+                    <pic:cNvPicPr/>
+                  </pic:nvPicPr>
+                  <pic:blipFill>
+                    <a:blip r:embed="rId27"/>
+                    <a:stretch>
+                      <a:fillRect/>
+                    </a:stretch>
+                  </pic:blipFill>
+                  <pic:spPr>
+                    <a:xfrm>
+                      <a:off x="0" y="0"/>
+                      <a:ext cx="5943600" cy="3220085"/>
+                    </a:xfrm>
+                    <a:prstGeom prst="rect">
+                      <a:avLst/>
+                    </a:prstGeom>
+                  </pic:spPr>
+                </pic:pic>
+              </a:graphicData>
+            </a:graphic>
+          </wp:inline>
+        </w:drawing>
+      </w:r>
+    </w:p>
+    <w:p>
+      <w:pPr>
+        <w:pStyle w:val="Caption"/>
+      </w:pPr>
+      <w:r>
+        <w:t xml:space="preserve">                                                                                         Figure </w:t>
+      </w:r>
+      <w:fldSimple w:instr=" SEQ Figure \* ARABIC ">
+        <w:r>
+          <w:rPr>
+            <w:noProof/>
+          </w:rPr>
+          <w:t>19</w:t>
+        </w:r>
+      </w:fldSimple>
+      <w:r>
+        <w:t>: Book seat</w:t>
+      </w:r>
+    </w:p>
     <w:sectPr>
       <w:pgSz w:w="12240" w:h="15840"/>
       <w:pgMar w:top="1440" w:right="1440" w:bottom="1440" w:left="1440" w:header="720" w:footer="720" w:gutter="0"/>
@@ -4231,6 +5654,95 @@
 <file path=word/numbering.xml><?xml version="1.0" encoding="utf-8"?>
 <w:numbering xmlns:wpc="http://schemas.microsoft.com/office/word/2010/wordprocessingCanvas" xmlns:cx="http://schemas.microsoft.com/office/drawing/2014/chartex" xmlns:cx1="http://schemas.microsoft.com/office/drawing/2015/9/8/chartex" xmlns:cx2="http://schemas.microsoft.com/office/drawing/2015/10/21/chartex" xmlns:cx3="http://schemas.microsoft.com/office/drawing/2016/5/9/chartex" xmlns:cx4="http://schemas.microsoft.com/office/drawing/2016/5/10/chartex" xmlns:cx5="http://schemas.microsoft.com/office/drawing/2016/5/11/chartex" xmlns:cx6="http://schemas.microsoft.com/office/drawing/2016/5/12/chartex" xmlns:cx7="http://schemas.microsoft.com/office/drawing/2016/5/13/chartex" xmlns:cx8="http://schemas.microsoft.com/office/drawing/2016/5/14/chartex" xmlns:mc="http://schemas.openxmlformats.org/markup-compatibility/2006" xmlns:aink="http://schemas.microsoft.com/office/drawing/2016/ink" xmlns:am3d="http://schemas.microsoft.com/office/drawing/2017/model3d" xmlns:o="urn:schemas-microsoft-com:office:office" xmlns:r="http://schemas.openxmlformats.org/officeDocument/2006/relationships" xmlns:m="http://schemas.openxmlformats.org/officeDocument/2006/math" xmlns:v="urn:schemas-microsoft-com:vml" xmlns:wp14="http://schemas.microsoft.com/office/word/2010/wordprocessingDrawing" xmlns:wp="http://schemas.openxmlformats.org/drawingml/2006/wordprocessingDrawing" xmlns:w10="urn:schemas-microsoft-com:office:word" xmlns:w="http://schemas.openxmlformats.org/wordprocessingml/2006/main" xmlns:w14="http://schemas.microsoft.com/office/word/2010/wordml" xmlns:w15="http://schemas.microsoft.com/office/word/2012/wordml" xmlns:w16cid="http://schemas.microsoft.com/office/word/2016/wordml/cid" xmlns:w16se="http://schemas.microsoft.com/office/word/2015/wordml/symex" xmlns:wpg="http://schemas.microsoft.com/office/word/2010/wordprocessingGroup" xmlns:wpi="http://schemas.microsoft.com/office/word/2010/wordprocessingInk" xmlns:wne="http://schemas.microsoft.com/office/word/2006/wordml" xmlns:wps="http://schemas.microsoft.com/office/word/2010/wordprocessingShape" mc:Ignorable="w14 w15 w16se w16cid wp14">
   <w:abstractNum w:abstractNumId="0" w15:restartNumberingAfterBreak="0">
+    <w:nsid w:val="5DCD3C1C"/>
+    <w:multiLevelType w:val="hybridMultilevel"/>
+    <w:tmpl w:val="13A4C438"/>
+    <w:lvl w:ilvl="0" w:tplc="0409000F">
+      <w:start w:val="1"/>
+      <w:numFmt w:val="decimal"/>
+      <w:lvlText w:val="%1."/>
+      <w:lvlJc w:val="left"/>
+      <w:pPr>
+        <w:ind w:left="720" w:hanging="360"/>
+      </w:pPr>
+      <w:rPr>
+        <w:rFonts w:hint="default"/>
+      </w:rPr>
+    </w:lvl>
+    <w:lvl w:ilvl="1" w:tplc="04090019" w:tentative="1">
+      <w:start w:val="1"/>
+      <w:numFmt w:val="lowerLetter"/>
+      <w:lvlText w:val="%2."/>
+      <w:lvlJc w:val="left"/>
+      <w:pPr>
+        <w:ind w:left="1440" w:hanging="360"/>
+      </w:pPr>
+    </w:lvl>
+    <w:lvl w:ilvl="2" w:tplc="0409001B" w:tentative="1">
+      <w:start w:val="1"/>
+      <w:numFmt w:val="lowerRoman"/>
+      <w:lvlText w:val="%3."/>
+      <w:lvlJc w:val="right"/>
+      <w:pPr>
+        <w:ind w:left="2160" w:hanging="180"/>
+      </w:pPr>
+    </w:lvl>
+    <w:lvl w:ilvl="3" w:tplc="0409000F" w:tentative="1">
+      <w:start w:val="1"/>
+      <w:numFmt w:val="decimal"/>
+      <w:lvlText w:val="%4."/>
+      <w:lvlJc w:val="left"/>
+      <w:pPr>
+        <w:ind w:left="2880" w:hanging="360"/>
+      </w:pPr>
+    </w:lvl>
+    <w:lvl w:ilvl="4" w:tplc="04090019" w:tentative="1">
+      <w:start w:val="1"/>
+      <w:numFmt w:val="lowerLetter"/>
+      <w:lvlText w:val="%5."/>
+      <w:lvlJc w:val="left"/>
+      <w:pPr>
+        <w:ind w:left="3600" w:hanging="360"/>
+      </w:pPr>
+    </w:lvl>
+    <w:lvl w:ilvl="5" w:tplc="0409001B" w:tentative="1">
+      <w:start w:val="1"/>
+      <w:numFmt w:val="lowerRoman"/>
+      <w:lvlText w:val="%6."/>
+      <w:lvlJc w:val="right"/>
+      <w:pPr>
+        <w:ind w:left="4320" w:hanging="180"/>
+      </w:pPr>
+    </w:lvl>
+    <w:lvl w:ilvl="6" w:tplc="0409000F" w:tentative="1">
+      <w:start w:val="1"/>
+      <w:numFmt w:val="decimal"/>
+      <w:lvlText w:val="%7."/>
+      <w:lvlJc w:val="left"/>
+      <w:pPr>
+        <w:ind w:left="5040" w:hanging="360"/>
+      </w:pPr>
+    </w:lvl>
+    <w:lvl w:ilvl="7" w:tplc="04090019" w:tentative="1">
+      <w:start w:val="1"/>
+      <w:numFmt w:val="lowerLetter"/>
+      <w:lvlText w:val="%8."/>
+      <w:lvlJc w:val="left"/>
+      <w:pPr>
+        <w:ind w:left="5760" w:hanging="360"/>
+      </w:pPr>
+    </w:lvl>
+    <w:lvl w:ilvl="8" w:tplc="0409001B" w:tentative="1">
+      <w:start w:val="1"/>
+      <w:numFmt w:val="lowerRoman"/>
+      <w:lvlText w:val="%9."/>
+      <w:lvlJc w:val="right"/>
+      <w:pPr>
+        <w:ind w:left="6480" w:hanging="180"/>
+      </w:pPr>
+    </w:lvl>
+  </w:abstractNum>
+  <w:abstractNum w:abstractNumId="1" w15:restartNumberingAfterBreak="0">
     <w:nsid w:val="624E1B2D"/>
     <w:multiLevelType w:val="hybridMultilevel"/>
     <w:tmpl w:val="63ECC29C"/>
@@ -4343,7 +5855,7 @@
       </w:rPr>
     </w:lvl>
   </w:abstractNum>
-  <w:abstractNum w:abstractNumId="1" w15:restartNumberingAfterBreak="0">
+  <w:abstractNum w:abstractNumId="2" w15:restartNumberingAfterBreak="0">
     <w:nsid w:val="6B642A5A"/>
     <w:multiLevelType w:val="hybridMultilevel"/>
     <w:tmpl w:val="D29C3A96"/>
@@ -4457,10 +5969,13 @@
     </w:lvl>
   </w:abstractNum>
   <w:num w:numId="1">
-    <w:abstractNumId w:val="0"/>
+    <w:abstractNumId w:val="1"/>
   </w:num>
   <w:num w:numId="2">
-    <w:abstractNumId w:val="1"/>
+    <w:abstractNumId w:val="2"/>
+  </w:num>
+  <w:num w:numId="3">
+    <w:abstractNumId w:val="0"/>
   </w:num>
 </w:numbering>
 </file>
@@ -4482,7 +5997,7 @@
       </w:pPr>
     </w:pPrDefault>
   </w:docDefaults>
-  <w:latentStyles w:defLockedState="0" w:defUIPriority="99" w:defSemiHidden="0" w:defUnhideWhenUsed="0" w:defQFormat="0" w:count="375">
+  <w:latentStyles w:defLockedState="0" w:defUIPriority="99" w:defSemiHidden="0" w:defUnhideWhenUsed="0" w:defQFormat="0" w:count="376">
     <w:lsdException w:name="Normal" w:uiPriority="0" w:qFormat="1"/>
     <w:lsdException w:name="heading 1" w:uiPriority="9" w:qFormat="1"/>
     <w:lsdException w:name="heading 2" w:semiHidden="1" w:uiPriority="9" w:unhideWhenUsed="1" w:qFormat="1"/>
@@ -4588,7 +6103,6 @@
     <w:lsdException w:name="HTML Sample" w:semiHidden="1" w:unhideWhenUsed="1"/>
     <w:lsdException w:name="HTML Typewriter" w:semiHidden="1" w:unhideWhenUsed="1"/>
     <w:lsdException w:name="HTML Variable" w:semiHidden="1" w:unhideWhenUsed="1"/>
-    <w:lsdException w:name="Normal Table" w:semiHidden="1" w:unhideWhenUsed="1"/>
     <w:lsdException w:name="annotation subject" w:semiHidden="1" w:unhideWhenUsed="1"/>
     <w:lsdException w:name="No List" w:semiHidden="1" w:unhideWhenUsed="1"/>
     <w:lsdException w:name="Outline List 1" w:semiHidden="1" w:unhideWhenUsed="1"/>
@@ -4635,10 +6149,8 @@
     <w:lsdException w:name="Table Subtle 2" w:semiHidden="1" w:unhideWhenUsed="1"/>
     <w:lsdException w:name="Table Web 1" w:semiHidden="1" w:unhideWhenUsed="1"/>
     <w:lsdException w:name="Table Web 2" w:semiHidden="1" w:unhideWhenUsed="1"/>
-    <w:lsdException w:name="Table Web 3" w:semiHidden="1" w:unhideWhenUsed="1"/>
     <w:lsdException w:name="Balloon Text" w:semiHidden="1" w:unhideWhenUsed="1"/>
     <w:lsdException w:name="Table Grid" w:uiPriority="39"/>
-    <w:lsdException w:name="Table Theme" w:semiHidden="1" w:unhideWhenUsed="1"/>
     <w:lsdException w:name="Placeholder Text" w:semiHidden="1"/>
     <w:lsdException w:name="No Spacing" w:uiPriority="1" w:qFormat="1"/>
     <w:lsdException w:name="Light Shading" w:uiPriority="60"/>
@@ -4858,6 +6370,7 @@
     <w:lsdException w:name="Smart Hyperlink" w:semiHidden="1" w:unhideWhenUsed="1"/>
     <w:lsdException w:name="Hashtag" w:semiHidden="1" w:unhideWhenUsed="1"/>
     <w:lsdException w:name="Unresolved Mention" w:semiHidden="1" w:unhideWhenUsed="1"/>
+    <w:lsdException w:name="Smart Link" w:semiHidden="1" w:unhideWhenUsed="1"/>
   </w:latentStyles>
   <w:style w:type="paragraph" w:default="1" w:styleId="Normal">
     <w:name w:val="Normal"/>
@@ -5455,11 +6968,28 @@
     <b:Year>2019</b:Year>
     <b:RefOrder>3</b:RefOrder>
   </b:Source>
+  <b:Source>
+    <b:Tag>Gur19</b:Tag>
+    <b:SourceType>InternetSite</b:SourceType>
+    <b:Guid>{B54C7127-AD75-4EAA-9333-8603DB6E3B06}</b:Guid>
+    <b:Author>
+      <b:Author>
+        <b:NameList>
+          <b:Person>
+            <b:Last>Guru</b:Last>
+          </b:Person>
+        </b:NameList>
+      </b:Author>
+    </b:Author>
+    <b:Year>2019</b:Year>
+    <b:URL>https://www.guru99.com/software-testing-introduction-importance.html</b:URL>
+    <b:RefOrder>5</b:RefOrder>
+  </b:Source>
 </b:Sources>
 </file>
 
 <file path=customXml/itemProps1.xml><?xml version="1.0" encoding="utf-8"?>
-<ds:datastoreItem xmlns:ds="http://schemas.openxmlformats.org/officeDocument/2006/customXml" ds:itemID="{1CAF665B-F6F4-4E1C-BCF1-6F58572857FA}">
+<ds:datastoreItem xmlns:ds="http://schemas.openxmlformats.org/officeDocument/2006/customXml" ds:itemID="{2C05A878-BA03-4B94-A965-25B2690B3EDC}">
   <ds:schemaRefs>
     <ds:schemaRef ds:uri="http://schemas.openxmlformats.org/officeDocument/2006/bibliography"/>
   </ds:schemaRefs>

</xml_diff>